<commit_message>
UkPL and Attach update
</commit_message>
<xml_diff>
--- a/SKS-Service-Manager/umowy/atach.docx
+++ b/SKS-Service-Manager/umowy/atach.docx
@@ -1,6 +1,6 @@
 
 <file path=word/document.xml><?xml version="1.0" encoding="utf-8"?>
-<w:document xmlns:wpc="http://schemas.microsoft.com/office/word/2010/wordprocessingCanvas" xmlns:cx="http://schemas.microsoft.com/office/drawing/2014/chartex" xmlns:cx1="http://schemas.microsoft.com/office/drawing/2015/9/8/chartex" xmlns:cx2="http://schemas.microsoft.com/office/drawing/2015/10/21/chartex" xmlns:cx3="http://schemas.microsoft.com/office/drawing/2016/5/9/chartex" xmlns:cx4="http://schemas.microsoft.com/office/drawing/2016/5/10/chartex" xmlns:cx5="http://schemas.microsoft.com/office/drawing/2016/5/11/chartex" xmlns:cx6="http://schemas.microsoft.com/office/drawing/2016/5/12/chartex" xmlns:cx7="http://schemas.microsoft.com/office/drawing/2016/5/13/chartex" xmlns:cx8="http://schemas.microsoft.com/office/drawing/2016/5/14/chartex" xmlns:mc="http://schemas.openxmlformats.org/markup-compatibility/2006" xmlns:aink="http://schemas.microsoft.com/office/drawing/2016/ink" xmlns:am3d="http://schemas.microsoft.com/office/drawing/2017/model3d" xmlns:o="urn:schemas-microsoft-com:office:office" xmlns:oel="http://schemas.microsoft.com/office/2019/extlst" xmlns:r="http://schemas.openxmlformats.org/officeDocument/2006/relationships" xmlns:m="http://schemas.openxmlformats.org/officeDocument/2006/math" xmlns:v="urn:schemas-microsoft-com:vml" xmlns:wp14="http://schemas.microsoft.com/office/word/2010/wordprocessingDrawing" xmlns:wp="http://schemas.openxmlformats.org/drawingml/2006/wordprocessingDrawing" xmlns:w10="urn:schemas-microsoft-com:office:word" xmlns:w="http://schemas.openxmlformats.org/wordprocessingml/2006/main" xmlns:w14="http://schemas.microsoft.com/office/word/2010/wordml" xmlns:w15="http://schemas.microsoft.com/office/word/2012/wordml" xmlns:w16cex="http://schemas.microsoft.com/office/word/2018/wordml/cex" xmlns:w16cid="http://schemas.microsoft.com/office/word/2016/wordml/cid" xmlns:w16="http://schemas.microsoft.com/office/word/2018/wordml" xmlns:w16du="http://schemas.microsoft.com/office/word/2023/wordml/word16du" xmlns:w16sdtdh="http://schemas.microsoft.com/office/word/2020/wordml/sdtdatahash" xmlns:w16se="http://schemas.microsoft.com/office/word/2015/wordml/symex" xmlns:wpg="http://schemas.microsoft.com/office/word/2010/wordprocessingGroup" xmlns:wpi="http://schemas.microsoft.com/office/word/2010/wordprocessingInk" xmlns:wne="http://schemas.microsoft.com/office/word/2006/wordml" xmlns:wps="http://schemas.microsoft.com/office/word/2010/wordprocessingShape" mc:Ignorable="w14 w15 w16se w16cid w16 w16cex w16sdtdh w16du wp14">
+<w:document xmlns:wpc="http://schemas.microsoft.com/office/word/2010/wordprocessingCanvas" xmlns:cx="http://schemas.microsoft.com/office/drawing/2014/chartex" xmlns:cx1="http://schemas.microsoft.com/office/drawing/2015/9/8/chartex" xmlns:cx2="http://schemas.microsoft.com/office/drawing/2015/10/21/chartex" xmlns:cx3="http://schemas.microsoft.com/office/drawing/2016/5/9/chartex" xmlns:cx4="http://schemas.microsoft.com/office/drawing/2016/5/10/chartex" xmlns:cx5="http://schemas.microsoft.com/office/drawing/2016/5/11/chartex" xmlns:cx6="http://schemas.microsoft.com/office/drawing/2016/5/12/chartex" xmlns:cx7="http://schemas.microsoft.com/office/drawing/2016/5/13/chartex" xmlns:cx8="http://schemas.microsoft.com/office/drawing/2016/5/14/chartex" xmlns:mc="http://schemas.openxmlformats.org/markup-compatibility/2006" xmlns:aink="http://schemas.microsoft.com/office/drawing/2016/ink" xmlns:am3d="http://schemas.microsoft.com/office/drawing/2017/model3d" xmlns:o="urn:schemas-microsoft-com:office:office" xmlns:oel="http://schemas.microsoft.com/office/2019/extlst" xmlns:r="http://schemas.openxmlformats.org/officeDocument/2006/relationships" xmlns:m="http://schemas.openxmlformats.org/officeDocument/2006/math" xmlns:v="urn:schemas-microsoft-com:vml" xmlns:wp14="http://schemas.microsoft.com/office/word/2010/wordprocessingDrawing" xmlns:wp="http://schemas.openxmlformats.org/drawingml/2006/wordprocessingDrawing" xmlns:w10="urn:schemas-microsoft-com:office:word" xmlns:w="http://schemas.openxmlformats.org/wordprocessingml/2006/main" xmlns:w14="http://schemas.microsoft.com/office/word/2010/wordml" xmlns:w15="http://schemas.microsoft.com/office/word/2012/wordml" xmlns:w16cex="http://schemas.microsoft.com/office/word/2018/wordml/cex" xmlns:w16cid="http://schemas.microsoft.com/office/word/2016/wordml/cid" xmlns:w16="http://schemas.microsoft.com/office/word/2018/wordml" xmlns:w16du="http://schemas.microsoft.com/office/word/2023/wordml/word16du" xmlns:w16sdtdh="http://schemas.microsoft.com/office/word/2020/wordml/sdtdatahash" xmlns:w16sdtfl="http://schemas.microsoft.com/office/word/2024/wordml/sdtformatlock" xmlns:w16se="http://schemas.microsoft.com/office/word/2015/wordml/symex" xmlns:wpg="http://schemas.microsoft.com/office/word/2010/wordprocessingGroup" xmlns:wpi="http://schemas.microsoft.com/office/word/2010/wordprocessingInk" xmlns:wne="http://schemas.microsoft.com/office/word/2006/wordml" xmlns:wps="http://schemas.microsoft.com/office/word/2010/wordprocessingShape" mc:Ignorable="w14 w15 w16se w16cid w16 w16cex w16sdtdh w16sdtfl w16du wp14">
   <w:body>
     <w:p>
       <w:pPr>
@@ -9,12 +9,14 @@
         <w:rPr>
           <w:b/>
           <w:bCs/>
+          <w:lang w:val="pl-PL"/>
         </w:rPr>
       </w:pPr>
       <w:r>
         <w:rPr>
           <w:b/>
           <w:bCs/>
+          <w:lang w:val="pl-PL"/>
         </w:rPr>
         <w:t>ZAŁĄCZNIK</w:t>
       </w:r>
@@ -26,6 +28,7 @@
         <w:rPr>
           <w:sz w:val="14"/>
           <w:szCs w:val="14"/>
+          <w:lang w:val="pl-PL"/>
         </w:rPr>
       </w:pPr>
     </w:p>
@@ -37,6 +40,7 @@
           <w:bCs/>
           <w:sz w:val="14"/>
           <w:szCs w:val="14"/>
+          <w:lang w:val="pl-PL"/>
         </w:rPr>
       </w:pPr>
       <w:r>
@@ -45,6 +49,7 @@
           <w:bCs/>
           <w:sz w:val="14"/>
           <w:szCs w:val="14"/>
+          <w:lang w:val="pl-PL"/>
         </w:rPr>
         <w:t xml:space="preserve">     FORMULARZ INFORMACYJNY DOTYCZĄCY UMOWY KONSUMENCKIEJ POŻYCZKI LOMBARDOWEJ</w:t>
       </w:r>
@@ -57,6 +62,7 @@
           <w:bCs/>
           <w:sz w:val="14"/>
           <w:szCs w:val="14"/>
+          <w:lang w:val="pl-PL"/>
         </w:rPr>
       </w:pPr>
       <w:r>
@@ -65,6 +71,7 @@
           <w:bCs/>
           <w:sz w:val="14"/>
           <w:szCs w:val="14"/>
+          <w:lang w:val="pl-PL"/>
         </w:rPr>
         <w:br/>
       </w:r>
@@ -75,8 +82,9 @@
         <w:rPr>
           <w:b/>
           <w:bCs/>
-          <w:sz w:val="14"/>
-          <w:szCs w:val="14"/>
+          <w:sz w:val="12"/>
+          <w:szCs w:val="12"/>
+          <w:lang w:val="pl-PL"/>
         </w:rPr>
       </w:pPr>
       <w:r>
@@ -85,15 +93,27 @@
           <w:bCs/>
           <w:sz w:val="14"/>
           <w:szCs w:val="14"/>
+          <w:lang w:val="pl-PL"/>
         </w:rPr>
-        <w:t xml:space="preserve"> 1.   Dane konsumenta</w:t>
+        <w:t xml:space="preserve"> </w:t>
       </w:r>
       <w:r>
         <w:rPr>
           <w:b/>
           <w:bCs/>
-          <w:sz w:val="14"/>
-          <w:szCs w:val="14"/>
+          <w:sz w:val="12"/>
+          <w:szCs w:val="12"/>
+          <w:lang w:val="pl-PL"/>
+        </w:rPr>
+        <w:t>1.   Dane konsumenta</w:t>
+      </w:r>
+      <w:r>
+        <w:rPr>
+          <w:b/>
+          <w:bCs/>
+          <w:sz w:val="12"/>
+          <w:szCs w:val="12"/>
+          <w:lang w:val="pl-PL"/>
         </w:rPr>
         <w:br/>
       </w:r>
@@ -113,12 +133,6 @@
         <w:gridCol w:w="6367"/>
       </w:tblGrid>
       <w:tr>
-        <w:tblPrEx>
-          <w:tblCellMar>
-            <w:top w:w="0" w:type="dxa"/>
-            <w:bottom w:w="0" w:type="dxa"/>
-          </w:tblCellMar>
-        </w:tblPrEx>
         <w:tc>
           <w:tcPr>
             <w:tcW w:w="3270" w:type="dxa"/>
@@ -140,8 +154,8 @@
               <w:rPr>
                 <w:b/>
                 <w:bCs/>
-                <w:sz w:val="14"/>
-                <w:szCs w:val="14"/>
+                <w:sz w:val="12"/>
+                <w:szCs w:val="12"/>
                 <w:lang w:val="pl-PL"/>
               </w:rPr>
             </w:pPr>
@@ -149,8 +163,9 @@
               <w:rPr>
                 <w:b/>
                 <w:bCs/>
-                <w:sz w:val="14"/>
-                <w:szCs w:val="14"/>
+                <w:sz w:val="12"/>
+                <w:szCs w:val="12"/>
+                <w:lang w:val="pl-PL"/>
               </w:rPr>
               <w:t>Imię</w:t>
             </w:r>
@@ -158,8 +173,8 @@
               <w:rPr>
                 <w:b/>
                 <w:bCs/>
-                <w:sz w:val="14"/>
-                <w:szCs w:val="14"/>
+                <w:sz w:val="12"/>
+                <w:szCs w:val="12"/>
                 <w:lang w:val="pl-PL"/>
               </w:rPr>
               <w:t xml:space="preserve"> i Nazwisko</w:t>
@@ -186,14 +201,16 @@
             <w:pPr>
               <w:pStyle w:val="TableContents"/>
               <w:rPr>
-                <w:sz w:val="14"/>
-                <w:szCs w:val="14"/>
-              </w:rPr>
-            </w:pPr>
-            <w:r>
-              <w:rPr>
-                <w:sz w:val="14"/>
-                <w:szCs w:val="14"/>
+                <w:sz w:val="12"/>
+                <w:szCs w:val="12"/>
+                <w:lang w:val="pl-PL"/>
+              </w:rPr>
+            </w:pPr>
+            <w:r>
+              <w:rPr>
+                <w:sz w:val="12"/>
+                <w:szCs w:val="12"/>
+                <w:lang w:val="pl-PL"/>
               </w:rPr>
               <w:t>#[sprzedajacy-imie-nazwisko]</w:t>
             </w:r>
@@ -201,12 +218,6 @@
         </w:tc>
       </w:tr>
       <w:tr>
-        <w:tblPrEx>
-          <w:tblCellMar>
-            <w:top w:w="0" w:type="dxa"/>
-            <w:bottom w:w="0" w:type="dxa"/>
-          </w:tblCellMar>
-        </w:tblPrEx>
         <w:tc>
           <w:tcPr>
             <w:tcW w:w="3270" w:type="dxa"/>
@@ -227,8 +238,8 @@
               <w:rPr>
                 <w:b/>
                 <w:bCs/>
-                <w:sz w:val="14"/>
-                <w:szCs w:val="14"/>
+                <w:sz w:val="12"/>
+                <w:szCs w:val="12"/>
                 <w:lang w:val="pl-PL"/>
               </w:rPr>
             </w:pPr>
@@ -236,8 +247,9 @@
               <w:rPr>
                 <w:b/>
                 <w:bCs/>
-                <w:sz w:val="14"/>
-                <w:szCs w:val="14"/>
+                <w:sz w:val="12"/>
+                <w:szCs w:val="12"/>
+                <w:lang w:val="pl-PL"/>
               </w:rPr>
               <w:t>Adres zamieszkania</w:t>
             </w:r>
@@ -262,14 +274,16 @@
             <w:pPr>
               <w:pStyle w:val="TableContents"/>
               <w:rPr>
-                <w:sz w:val="14"/>
-                <w:szCs w:val="14"/>
-              </w:rPr>
-            </w:pPr>
-            <w:r>
-              <w:rPr>
-                <w:sz w:val="14"/>
-                <w:szCs w:val="14"/>
+                <w:sz w:val="12"/>
+                <w:szCs w:val="12"/>
+                <w:lang w:val="pl-PL"/>
+              </w:rPr>
+            </w:pPr>
+            <w:r>
+              <w:rPr>
+                <w:sz w:val="12"/>
+                <w:szCs w:val="12"/>
+                <w:lang w:val="pl-PL"/>
               </w:rPr>
               <w:t>#[sprzedajacy-adres], #[sprzedajacy-kod], #[sprzedajacy-miasto]</w:t>
             </w:r>
@@ -283,8 +297,9 @@
         <w:rPr>
           <w:b/>
           <w:bCs/>
-          <w:sz w:val="14"/>
-          <w:szCs w:val="14"/>
+          <w:sz w:val="12"/>
+          <w:szCs w:val="12"/>
+          <w:lang w:val="pl-PL"/>
         </w:rPr>
       </w:pPr>
     </w:p>
@@ -294,16 +309,18 @@
         <w:rPr>
           <w:b/>
           <w:bCs/>
-          <w:sz w:val="14"/>
-          <w:szCs w:val="14"/>
+          <w:sz w:val="12"/>
+          <w:szCs w:val="12"/>
+          <w:lang w:val="pl-PL"/>
         </w:rPr>
       </w:pPr>
       <w:r>
         <w:rPr>
           <w:b/>
           <w:bCs/>
-          <w:sz w:val="14"/>
-          <w:szCs w:val="14"/>
+          <w:sz w:val="12"/>
+          <w:szCs w:val="12"/>
+          <w:lang w:val="pl-PL"/>
         </w:rPr>
         <w:t xml:space="preserve">  2.  Dane przedsiębiorcy wykonującego działalność lombardową</w:t>
       </w:r>
@@ -311,8 +328,9 @@
         <w:rPr>
           <w:b/>
           <w:bCs/>
-          <w:sz w:val="14"/>
-          <w:szCs w:val="14"/>
+          <w:sz w:val="12"/>
+          <w:szCs w:val="12"/>
+          <w:lang w:val="pl-PL"/>
         </w:rPr>
         <w:br/>
       </w:r>
@@ -332,12 +350,6 @@
         <w:gridCol w:w="6382"/>
       </w:tblGrid>
       <w:tr>
-        <w:tblPrEx>
-          <w:tblCellMar>
-            <w:top w:w="0" w:type="dxa"/>
-            <w:bottom w:w="0" w:type="dxa"/>
-          </w:tblCellMar>
-        </w:tblPrEx>
         <w:tc>
           <w:tcPr>
             <w:tcW w:w="3255" w:type="dxa"/>
@@ -357,14 +369,16 @@
             <w:pPr>
               <w:pStyle w:val="TableContents"/>
               <w:rPr>
-                <w:sz w:val="14"/>
-                <w:szCs w:val="14"/>
-              </w:rPr>
-            </w:pPr>
-            <w:r>
-              <w:rPr>
-                <w:sz w:val="14"/>
-                <w:szCs w:val="14"/>
+                <w:sz w:val="12"/>
+                <w:szCs w:val="12"/>
+                <w:lang w:val="pl-PL"/>
+              </w:rPr>
+            </w:pPr>
+            <w:r>
+              <w:rPr>
+                <w:sz w:val="12"/>
+                <w:szCs w:val="12"/>
+                <w:lang w:val="pl-PL"/>
               </w:rPr>
               <w:t>Przedsiębiorca wykonujący działalność lombardową:</w:t>
             </w:r>
@@ -390,27 +404,39 @@
             <w:pPr>
               <w:pStyle w:val="TableContents"/>
               <w:rPr>
-                <w:sz w:val="14"/>
-                <w:szCs w:val="14"/>
-              </w:rPr>
-            </w:pPr>
-            <w:r>
-              <w:rPr>
-                <w:sz w:val="14"/>
-                <w:szCs w:val="14"/>
-              </w:rPr>
-              <w:t>Lombard Paweł Kobierski S.p z.o.o</w:t>
+                <w:sz w:val="12"/>
+                <w:szCs w:val="12"/>
+                <w:lang w:val="pl-PL"/>
+              </w:rPr>
+            </w:pPr>
+            <w:r>
+              <w:rPr>
+                <w:sz w:val="12"/>
+                <w:szCs w:val="12"/>
+                <w:lang w:val="pl-PL"/>
+              </w:rPr>
+              <w:t xml:space="preserve">Lombard Paweł Kobierski </w:t>
+            </w:r>
+            <w:r>
+              <w:rPr>
+                <w:sz w:val="12"/>
+                <w:szCs w:val="12"/>
+                <w:lang w:val="pl-PL"/>
+              </w:rPr>
+              <w:t>Sp.</w:t>
+            </w:r>
+            <w:r>
+              <w:rPr>
+                <w:sz w:val="12"/>
+                <w:szCs w:val="12"/>
+                <w:lang w:val="pl-PL"/>
+              </w:rPr>
+              <w:t xml:space="preserve"> z.o.o</w:t>
             </w:r>
           </w:p>
         </w:tc>
       </w:tr>
       <w:tr>
-        <w:tblPrEx>
-          <w:tblCellMar>
-            <w:top w:w="0" w:type="dxa"/>
-            <w:bottom w:w="0" w:type="dxa"/>
-          </w:tblCellMar>
-        </w:tblPrEx>
         <w:tc>
           <w:tcPr>
             <w:tcW w:w="3255" w:type="dxa"/>
@@ -429,16 +455,18 @@
             <w:pPr>
               <w:pStyle w:val="TableContents"/>
               <w:rPr>
-                <w:sz w:val="14"/>
-                <w:szCs w:val="14"/>
-              </w:rPr>
-            </w:pPr>
-            <w:r>
-              <w:rPr>
-                <w:sz w:val="14"/>
-                <w:szCs w:val="14"/>
-              </w:rPr>
-              <w:t>Adress Korespondencyjny</w:t>
+                <w:sz w:val="12"/>
+                <w:szCs w:val="12"/>
+                <w:lang w:val="pl-PL"/>
+              </w:rPr>
+            </w:pPr>
+            <w:r>
+              <w:rPr>
+                <w:sz w:val="12"/>
+                <w:szCs w:val="12"/>
+                <w:lang w:val="pl-PL"/>
+              </w:rPr>
+              <w:t>Adres Korespondencyjny</w:t>
             </w:r>
           </w:p>
         </w:tc>
@@ -461,21 +489,24 @@
             <w:pPr>
               <w:pStyle w:val="TableContents"/>
               <w:rPr>
-                <w:sz w:val="14"/>
-                <w:szCs w:val="14"/>
-              </w:rPr>
-            </w:pPr>
-            <w:r>
-              <w:rPr>
-                <w:sz w:val="14"/>
-                <w:szCs w:val="14"/>
+                <w:sz w:val="12"/>
+                <w:szCs w:val="12"/>
+                <w:lang w:val="pl-PL"/>
+              </w:rPr>
+            </w:pPr>
+            <w:r>
+              <w:rPr>
+                <w:sz w:val="12"/>
+                <w:szCs w:val="12"/>
+                <w:lang w:val="pl-PL"/>
               </w:rPr>
               <w:t>28-100 Busko Zdrój,</w:t>
             </w:r>
             <w:r>
               <w:rPr>
-                <w:sz w:val="14"/>
-                <w:szCs w:val="14"/>
+                <w:sz w:val="12"/>
+                <w:szCs w:val="12"/>
+                <w:lang w:val="pl-PL"/>
               </w:rPr>
               <w:br/>
               <w:t>Wojska Polskiego 3</w:t>
@@ -484,12 +515,6 @@
         </w:tc>
       </w:tr>
       <w:tr>
-        <w:tblPrEx>
-          <w:tblCellMar>
-            <w:top w:w="0" w:type="dxa"/>
-            <w:bottom w:w="0" w:type="dxa"/>
-          </w:tblCellMar>
-        </w:tblPrEx>
         <w:tc>
           <w:tcPr>
             <w:tcW w:w="3255" w:type="dxa"/>
@@ -508,14 +533,16 @@
             <w:pPr>
               <w:pStyle w:val="TableContents"/>
               <w:rPr>
-                <w:sz w:val="14"/>
-                <w:szCs w:val="14"/>
-              </w:rPr>
-            </w:pPr>
-            <w:r>
-              <w:rPr>
-                <w:sz w:val="14"/>
-                <w:szCs w:val="14"/>
+                <w:sz w:val="12"/>
+                <w:szCs w:val="12"/>
+                <w:lang w:val="pl-PL"/>
+              </w:rPr>
+            </w:pPr>
+            <w:r>
+              <w:rPr>
+                <w:sz w:val="12"/>
+                <w:szCs w:val="12"/>
+                <w:lang w:val="pl-PL"/>
               </w:rPr>
               <w:t>Siedziba</w:t>
             </w:r>
@@ -540,21 +567,24 @@
             <w:pPr>
               <w:pStyle w:val="TableContents"/>
               <w:rPr>
-                <w:sz w:val="14"/>
-                <w:szCs w:val="14"/>
-              </w:rPr>
-            </w:pPr>
-            <w:r>
-              <w:rPr>
-                <w:sz w:val="14"/>
-                <w:szCs w:val="14"/>
+                <w:sz w:val="12"/>
+                <w:szCs w:val="12"/>
+                <w:lang w:val="pl-PL"/>
+              </w:rPr>
+            </w:pPr>
+            <w:r>
+              <w:rPr>
+                <w:sz w:val="12"/>
+                <w:szCs w:val="12"/>
+                <w:lang w:val="pl-PL"/>
               </w:rPr>
               <w:t>28-100 Busko Zdrój,</w:t>
             </w:r>
             <w:r>
               <w:rPr>
-                <w:sz w:val="14"/>
-                <w:szCs w:val="14"/>
+                <w:sz w:val="12"/>
+                <w:szCs w:val="12"/>
+                <w:lang w:val="pl-PL"/>
               </w:rPr>
               <w:br/>
               <w:t>Wojska Polskiego 3</w:t>
@@ -563,12 +593,6 @@
         </w:tc>
       </w:tr>
       <w:tr>
-        <w:tblPrEx>
-          <w:tblCellMar>
-            <w:top w:w="0" w:type="dxa"/>
-            <w:bottom w:w="0" w:type="dxa"/>
-          </w:tblCellMar>
-        </w:tblPrEx>
         <w:tc>
           <w:tcPr>
             <w:tcW w:w="3255" w:type="dxa"/>
@@ -587,14 +611,16 @@
             <w:pPr>
               <w:pStyle w:val="TableContents"/>
               <w:rPr>
-                <w:sz w:val="14"/>
-                <w:szCs w:val="14"/>
-              </w:rPr>
-            </w:pPr>
-            <w:r>
-              <w:rPr>
-                <w:sz w:val="14"/>
-                <w:szCs w:val="14"/>
+                <w:sz w:val="12"/>
+                <w:szCs w:val="12"/>
+                <w:lang w:val="pl-PL"/>
+              </w:rPr>
+            </w:pPr>
+            <w:r>
+              <w:rPr>
+                <w:sz w:val="12"/>
+                <w:szCs w:val="12"/>
+                <w:lang w:val="pl-PL"/>
               </w:rPr>
               <w:t>Nr. W rejestrze przedsiębiorców wykonujących działalność lombardową</w:t>
             </w:r>
@@ -619,14 +645,16 @@
             <w:pPr>
               <w:pStyle w:val="TableContents"/>
               <w:rPr>
-                <w:sz w:val="14"/>
-                <w:szCs w:val="14"/>
-              </w:rPr>
-            </w:pPr>
-            <w:r>
-              <w:rPr>
-                <w:sz w:val="14"/>
-                <w:szCs w:val="14"/>
+                <w:sz w:val="12"/>
+                <w:szCs w:val="12"/>
+                <w:lang w:val="pl-PL"/>
+              </w:rPr>
+            </w:pPr>
+            <w:r>
+              <w:rPr>
+                <w:sz w:val="12"/>
+                <w:szCs w:val="12"/>
+                <w:lang w:val="pl-PL"/>
               </w:rPr>
               <w:t>NIP: 6551988849, KRS: 0001110328, REGON: 528867150, RDL: 000153</w:t>
             </w:r>
@@ -634,12 +662,6 @@
         </w:tc>
       </w:tr>
       <w:tr>
-        <w:tblPrEx>
-          <w:tblCellMar>
-            <w:top w:w="0" w:type="dxa"/>
-            <w:bottom w:w="0" w:type="dxa"/>
-          </w:tblCellMar>
-        </w:tblPrEx>
         <w:tc>
           <w:tcPr>
             <w:tcW w:w="3255" w:type="dxa"/>
@@ -658,16 +680,18 @@
             <w:pPr>
               <w:pStyle w:val="TableContents"/>
               <w:rPr>
-                <w:sz w:val="14"/>
-                <w:szCs w:val="14"/>
-              </w:rPr>
-            </w:pPr>
-            <w:r>
-              <w:rPr>
-                <w:sz w:val="14"/>
-                <w:szCs w:val="14"/>
-              </w:rPr>
-              <w:t>Adress Poczty Elektronicznej(Jeżeli posiada)</w:t>
+                <w:sz w:val="12"/>
+                <w:szCs w:val="12"/>
+                <w:lang w:val="pl-PL"/>
+              </w:rPr>
+            </w:pPr>
+            <w:r>
+              <w:rPr>
+                <w:sz w:val="12"/>
+                <w:szCs w:val="12"/>
+                <w:lang w:val="pl-PL"/>
+              </w:rPr>
+              <w:t>Adres Poczty Elektronicznej(Jeżeli posiada)</w:t>
             </w:r>
           </w:p>
         </w:tc>
@@ -690,14 +714,16 @@
             <w:pPr>
               <w:pStyle w:val="TableContents"/>
               <w:rPr>
-                <w:sz w:val="14"/>
-                <w:szCs w:val="14"/>
-              </w:rPr>
-            </w:pPr>
-            <w:r>
-              <w:rPr>
-                <w:sz w:val="14"/>
-                <w:szCs w:val="14"/>
+                <w:sz w:val="12"/>
+                <w:szCs w:val="12"/>
+                <w:lang w:val="pl-PL"/>
+              </w:rPr>
+            </w:pPr>
+            <w:r>
+              <w:rPr>
+                <w:sz w:val="12"/>
+                <w:szCs w:val="12"/>
+                <w:lang w:val="pl-PL"/>
               </w:rPr>
               <w:t>lombard7@vp.pl</w:t>
             </w:r>
@@ -705,12 +731,6 @@
         </w:tc>
       </w:tr>
       <w:tr>
-        <w:tblPrEx>
-          <w:tblCellMar>
-            <w:top w:w="0" w:type="dxa"/>
-            <w:bottom w:w="0" w:type="dxa"/>
-          </w:tblCellMar>
-        </w:tblPrEx>
         <w:tc>
           <w:tcPr>
             <w:tcW w:w="3255" w:type="dxa"/>
@@ -729,14 +749,16 @@
             <w:pPr>
               <w:pStyle w:val="TableContents"/>
               <w:rPr>
-                <w:sz w:val="14"/>
-                <w:szCs w:val="14"/>
-              </w:rPr>
-            </w:pPr>
-            <w:r>
-              <w:rPr>
-                <w:sz w:val="14"/>
-                <w:szCs w:val="14"/>
+                <w:sz w:val="12"/>
+                <w:szCs w:val="12"/>
+                <w:lang w:val="pl-PL"/>
+              </w:rPr>
+            </w:pPr>
+            <w:r>
+              <w:rPr>
+                <w:sz w:val="12"/>
+                <w:szCs w:val="12"/>
+                <w:lang w:val="pl-PL"/>
               </w:rPr>
               <w:t>Nr. Telefonu</w:t>
             </w:r>
@@ -761,14 +783,16 @@
             <w:pPr>
               <w:pStyle w:val="TableContents"/>
               <w:rPr>
-                <w:sz w:val="14"/>
-                <w:szCs w:val="14"/>
-              </w:rPr>
-            </w:pPr>
-            <w:r>
-              <w:rPr>
-                <w:sz w:val="14"/>
-                <w:szCs w:val="14"/>
+                <w:sz w:val="12"/>
+                <w:szCs w:val="12"/>
+                <w:lang w:val="pl-PL"/>
+              </w:rPr>
+            </w:pPr>
+            <w:r>
+              <w:rPr>
+                <w:sz w:val="12"/>
+                <w:szCs w:val="12"/>
+                <w:lang w:val="pl-PL"/>
               </w:rPr>
               <w:t>660996433</w:t>
             </w:r>
@@ -776,12 +800,6 @@
         </w:tc>
       </w:tr>
       <w:tr>
-        <w:tblPrEx>
-          <w:tblCellMar>
-            <w:top w:w="0" w:type="dxa"/>
-            <w:bottom w:w="0" w:type="dxa"/>
-          </w:tblCellMar>
-        </w:tblPrEx>
         <w:tc>
           <w:tcPr>
             <w:tcW w:w="3255" w:type="dxa"/>
@@ -800,16 +818,18 @@
             <w:pPr>
               <w:pStyle w:val="TableContents"/>
               <w:rPr>
-                <w:sz w:val="14"/>
-                <w:szCs w:val="14"/>
-              </w:rPr>
-            </w:pPr>
-            <w:r>
-              <w:rPr>
-                <w:sz w:val="14"/>
-                <w:szCs w:val="14"/>
-              </w:rPr>
-              <w:t>Adress Strony Internetowej(Jeżeli posiada)</w:t>
+                <w:sz w:val="12"/>
+                <w:szCs w:val="12"/>
+                <w:lang w:val="pl-PL"/>
+              </w:rPr>
+            </w:pPr>
+            <w:r>
+              <w:rPr>
+                <w:sz w:val="12"/>
+                <w:szCs w:val="12"/>
+                <w:lang w:val="pl-PL"/>
+              </w:rPr>
+              <w:t>Adres Strony Internetowej(Jeżeli posiada)</w:t>
             </w:r>
           </w:p>
         </w:tc>
@@ -832,15 +852,15 @@
             <w:pPr>
               <w:pStyle w:val="TableContents"/>
               <w:rPr>
-                <w:sz w:val="14"/>
-                <w:szCs w:val="14"/>
-                <w:lang w:val="pl-PL"/>
-              </w:rPr>
-            </w:pPr>
-            <w:r>
-              <w:rPr>
-                <w:sz w:val="14"/>
-                <w:szCs w:val="14"/>
+                <w:sz w:val="12"/>
+                <w:szCs w:val="12"/>
+                <w:lang w:val="pl-PL"/>
+              </w:rPr>
+            </w:pPr>
+            <w:r>
+              <w:rPr>
+                <w:sz w:val="12"/>
+                <w:szCs w:val="12"/>
                 <w:lang w:val="pl-PL"/>
               </w:rPr>
               <w:t>-------</w:t>
@@ -855,8 +875,9 @@
         <w:rPr>
           <w:b/>
           <w:bCs/>
-          <w:sz w:val="14"/>
-          <w:szCs w:val="14"/>
+          <w:sz w:val="12"/>
+          <w:szCs w:val="12"/>
+          <w:lang w:val="pl-PL"/>
         </w:rPr>
       </w:pPr>
     </w:p>
@@ -866,25 +887,38 @@
         <w:rPr>
           <w:b/>
           <w:bCs/>
-          <w:sz w:val="14"/>
-          <w:szCs w:val="14"/>
+          <w:sz w:val="12"/>
+          <w:szCs w:val="12"/>
+          <w:lang w:val="pl-PL"/>
         </w:rPr>
       </w:pPr>
       <w:r>
         <w:rPr>
           <w:b/>
           <w:bCs/>
-          <w:sz w:val="14"/>
-          <w:szCs w:val="14"/>
+          <w:sz w:val="12"/>
+          <w:szCs w:val="12"/>
+          <w:lang w:val="pl-PL"/>
         </w:rPr>
-        <w:t xml:space="preserve">  3.   Opis głównych cech konsumenckiej pożyczki lombradowej</w:t>
+        <w:t xml:space="preserve">  3.   Opis głównych cech konsumenckiej pożyczki </w:t>
       </w:r>
       <w:r>
         <w:rPr>
           <w:b/>
           <w:bCs/>
-          <w:sz w:val="14"/>
-          <w:szCs w:val="14"/>
+          <w:sz w:val="12"/>
+          <w:szCs w:val="12"/>
+          <w:lang w:val="pl-PL"/>
+        </w:rPr>
+        <w:t>lombardowej</w:t>
+      </w:r>
+      <w:r>
+        <w:rPr>
+          <w:b/>
+          <w:bCs/>
+          <w:sz w:val="12"/>
+          <w:szCs w:val="12"/>
+          <w:lang w:val="pl-PL"/>
         </w:rPr>
         <w:br/>
       </w:r>
@@ -904,12 +938,6 @@
         <w:gridCol w:w="6382"/>
       </w:tblGrid>
       <w:tr>
-        <w:tblPrEx>
-          <w:tblCellMar>
-            <w:top w:w="0" w:type="dxa"/>
-            <w:bottom w:w="0" w:type="dxa"/>
-          </w:tblCellMar>
-        </w:tblPrEx>
         <w:tc>
           <w:tcPr>
             <w:tcW w:w="3255" w:type="dxa"/>
@@ -929,14 +957,16 @@
             <w:pPr>
               <w:pStyle w:val="TableContents"/>
               <w:rPr>
-                <w:sz w:val="14"/>
-                <w:szCs w:val="14"/>
-              </w:rPr>
-            </w:pPr>
-            <w:r>
-              <w:rPr>
-                <w:sz w:val="14"/>
-                <w:szCs w:val="14"/>
+                <w:sz w:val="12"/>
+                <w:szCs w:val="12"/>
+                <w:lang w:val="pl-PL"/>
+              </w:rPr>
+            </w:pPr>
+            <w:r>
+              <w:rPr>
+                <w:sz w:val="12"/>
+                <w:szCs w:val="12"/>
+                <w:lang w:val="pl-PL"/>
               </w:rPr>
               <w:t>Kwota konsumenckiej pożyczki lombardowej i sposób jej ustalania</w:t>
             </w:r>
@@ -962,49 +992,88 @@
             <w:pPr>
               <w:pStyle w:val="TableContents"/>
               <w:rPr>
-                <w:sz w:val="14"/>
-                <w:szCs w:val="14"/>
-              </w:rPr>
-            </w:pPr>
-            <w:r>
-              <w:rPr>
-                <w:sz w:val="14"/>
-                <w:szCs w:val="14"/>
+                <w:sz w:val="12"/>
+                <w:szCs w:val="12"/>
+                <w:lang w:val="pl-PL"/>
+              </w:rPr>
+            </w:pPr>
+            <w:r>
+              <w:rPr>
+                <w:sz w:val="12"/>
+                <w:szCs w:val="12"/>
+                <w:lang w:val="pl-PL"/>
               </w:rPr>
               <w:t xml:space="preserve">Kwota: </w:t>
             </w:r>
             <w:r>
               <w:rPr>
-                <w:sz w:val="14"/>
-                <w:szCs w:val="14"/>
+                <w:sz w:val="12"/>
+                <w:szCs w:val="12"/>
+                <w:lang w:val="pl-PL"/>
               </w:rPr>
               <w:t>#[przedmiot-wartosc]</w:t>
             </w:r>
             <w:r>
               <w:rPr>
-                <w:sz w:val="14"/>
-                <w:szCs w:val="14"/>
+                <w:sz w:val="12"/>
+                <w:szCs w:val="12"/>
+                <w:lang w:val="pl-PL"/>
               </w:rPr>
               <w:t>zł</w:t>
             </w:r>
             <w:r>
               <w:rPr>
-                <w:sz w:val="14"/>
-                <w:szCs w:val="14"/>
+                <w:sz w:val="12"/>
+                <w:szCs w:val="12"/>
+                <w:lang w:val="pl-PL"/>
+              </w:rPr>
+              <w:t xml:space="preserve"> (słownie: </w:t>
+            </w:r>
+            <w:r>
+              <w:rPr>
+                <w:sz w:val="12"/>
+                <w:szCs w:val="12"/>
+                <w:lang w:val="pl-PL"/>
+              </w:rPr>
+              <w:t>#[przedmiot-wartosc-slownie]</w:t>
+            </w:r>
+            <w:r>
+              <w:rPr>
+                <w:sz w:val="12"/>
+                <w:szCs w:val="12"/>
+                <w:lang w:val="pl-PL"/>
+              </w:rPr>
+              <w:t xml:space="preserve"> ).</w:t>
+            </w:r>
+            <w:r>
+              <w:rPr>
+                <w:sz w:val="12"/>
+                <w:szCs w:val="12"/>
+                <w:lang w:val="pl-PL"/>
               </w:rPr>
               <w:br/>
-              <w:t>Kwota udzielonej pozyczki zależna jest od wniosku konsumenta oraz od wartości przedmiotu zabezpieczenia.</w:t>
+              <w:t xml:space="preserve">Kwota udzielonej </w:t>
+            </w:r>
+            <w:r>
+              <w:rPr>
+                <w:sz w:val="12"/>
+                <w:szCs w:val="12"/>
+                <w:lang w:val="pl-PL"/>
+              </w:rPr>
+              <w:t>pożyczki</w:t>
+            </w:r>
+            <w:r>
+              <w:rPr>
+                <w:sz w:val="12"/>
+                <w:szCs w:val="12"/>
+                <w:lang w:val="pl-PL"/>
+              </w:rPr>
+              <w:t xml:space="preserve"> zależna jest od wniosku konsumenta oraz od wartości przedmiotu zabezpieczenia.</w:t>
             </w:r>
           </w:p>
         </w:tc>
       </w:tr>
       <w:tr>
-        <w:tblPrEx>
-          <w:tblCellMar>
-            <w:top w:w="0" w:type="dxa"/>
-            <w:bottom w:w="0" w:type="dxa"/>
-          </w:tblCellMar>
-        </w:tblPrEx>
         <w:tc>
           <w:tcPr>
             <w:tcW w:w="3255" w:type="dxa"/>
@@ -1023,14 +1092,16 @@
             <w:pPr>
               <w:pStyle w:val="TableContents"/>
               <w:rPr>
-                <w:sz w:val="14"/>
-                <w:szCs w:val="14"/>
-              </w:rPr>
-            </w:pPr>
-            <w:r>
-              <w:rPr>
-                <w:sz w:val="14"/>
-                <w:szCs w:val="14"/>
+                <w:sz w:val="12"/>
+                <w:szCs w:val="12"/>
+                <w:lang w:val="pl-PL"/>
+              </w:rPr>
+            </w:pPr>
+            <w:r>
+              <w:rPr>
+                <w:sz w:val="12"/>
+                <w:szCs w:val="12"/>
+                <w:lang w:val="pl-PL"/>
               </w:rPr>
               <w:t>Termin i sposób wypłaty kwoty konsumenckiej pożyczki lombardowej</w:t>
             </w:r>
@@ -1055,14 +1126,16 @@
             <w:pPr>
               <w:pStyle w:val="TableContents"/>
               <w:rPr>
-                <w:sz w:val="14"/>
-                <w:szCs w:val="14"/>
-              </w:rPr>
-            </w:pPr>
-            <w:r>
-              <w:rPr>
-                <w:sz w:val="14"/>
-                <w:szCs w:val="14"/>
+                <w:sz w:val="12"/>
+                <w:szCs w:val="12"/>
+                <w:lang w:val="pl-PL"/>
+              </w:rPr>
+            </w:pPr>
+            <w:r>
+              <w:rPr>
+                <w:sz w:val="12"/>
+                <w:szCs w:val="12"/>
+                <w:lang w:val="pl-PL"/>
               </w:rPr>
               <w:t>Gotówką w dniu podpisania umowy.</w:t>
             </w:r>
@@ -1070,12 +1143,6 @@
         </w:tc>
       </w:tr>
       <w:tr>
-        <w:tblPrEx>
-          <w:tblCellMar>
-            <w:top w:w="0" w:type="dxa"/>
-            <w:bottom w:w="0" w:type="dxa"/>
-          </w:tblCellMar>
-        </w:tblPrEx>
         <w:tc>
           <w:tcPr>
             <w:tcW w:w="3255" w:type="dxa"/>
@@ -1094,14 +1161,16 @@
             <w:pPr>
               <w:pStyle w:val="TableContents"/>
               <w:rPr>
-                <w:sz w:val="14"/>
-                <w:szCs w:val="14"/>
-              </w:rPr>
-            </w:pPr>
-            <w:r>
-              <w:rPr>
-                <w:sz w:val="14"/>
-                <w:szCs w:val="14"/>
+                <w:sz w:val="12"/>
+                <w:szCs w:val="12"/>
+                <w:lang w:val="pl-PL"/>
+              </w:rPr>
+            </w:pPr>
+            <w:r>
+              <w:rPr>
+                <w:sz w:val="12"/>
+                <w:szCs w:val="12"/>
+                <w:lang w:val="pl-PL"/>
               </w:rPr>
               <w:t>Zasady i terminy zapłaty całkowitej kwoty do spłaty</w:t>
             </w:r>
@@ -1126,49 +1195,79 @@
             <w:pPr>
               <w:pStyle w:val="TableContents"/>
               <w:rPr>
-                <w:sz w:val="14"/>
-                <w:szCs w:val="14"/>
-              </w:rPr>
-            </w:pPr>
-            <w:r>
-              <w:rPr>
-                <w:sz w:val="14"/>
-                <w:szCs w:val="14"/>
-              </w:rPr>
-              <w:t>#[przedmiot-wartosc-calkowita]</w:t>
-            </w:r>
-            <w:r>
-              <w:rPr>
-                <w:sz w:val="14"/>
-                <w:szCs w:val="14"/>
+                <w:sz w:val="12"/>
+                <w:szCs w:val="12"/>
+                <w:lang w:val="pl-PL"/>
+              </w:rPr>
+            </w:pPr>
+            <w:r>
+              <w:rPr>
+                <w:sz w:val="12"/>
+                <w:szCs w:val="12"/>
+                <w:lang w:val="pl-PL"/>
+              </w:rPr>
+              <w:t xml:space="preserve">#[przedmiot-wartosc-calkowita] </w:t>
+            </w:r>
+            <w:r>
+              <w:rPr>
+                <w:sz w:val="12"/>
+                <w:szCs w:val="12"/>
+                <w:lang w:val="pl-PL"/>
+              </w:rPr>
+              <w:t>zł</w:t>
+            </w:r>
+            <w:r>
+              <w:rPr>
+                <w:sz w:val="12"/>
+                <w:szCs w:val="12"/>
+                <w:lang w:val="pl-PL"/>
+              </w:rPr>
+              <w:t xml:space="preserve">. </w:t>
+            </w:r>
+            <w:r>
+              <w:rPr>
+                <w:sz w:val="12"/>
+                <w:szCs w:val="12"/>
+                <w:lang w:val="pl-PL"/>
+              </w:rPr>
+              <w:t>płatne</w:t>
+            </w:r>
+            <w:r>
+              <w:rPr>
+                <w:sz w:val="12"/>
+                <w:szCs w:val="12"/>
                 <w:lang w:val="pl-PL"/>
               </w:rPr>
               <w:t xml:space="preserve"> </w:t>
             </w:r>
             <w:r>
               <w:rPr>
-                <w:sz w:val="14"/>
-                <w:szCs w:val="14"/>
-              </w:rPr>
-              <w:t xml:space="preserve">zl. platne gotówką do dnia </w:t>
-            </w:r>
-            <w:r>
-              <w:rPr>
-                <w:sz w:val="14"/>
-                <w:szCs w:val="14"/>
-              </w:rPr>
-              <w:t>#[przedmiot-data-odbioru]</w:t>
+                <w:sz w:val="12"/>
+                <w:szCs w:val="12"/>
+                <w:lang w:val="pl-PL"/>
+              </w:rPr>
+              <w:t xml:space="preserve">jednorazowo </w:t>
+            </w:r>
+            <w:r>
+              <w:rPr>
+                <w:sz w:val="12"/>
+                <w:szCs w:val="12"/>
+                <w:lang w:val="pl-PL"/>
+              </w:rPr>
+              <w:t>gotówką do dnia #[przedmiot-data-odbioru]</w:t>
+            </w:r>
+            <w:r>
+              <w:rPr>
+                <w:sz w:val="12"/>
+                <w:szCs w:val="12"/>
+                <w:lang w:val="pl-PL"/>
+              </w:rPr>
+              <w:t xml:space="preserve"> w lokalu, w którym zawarto umowę pożyczki.</w:t>
             </w:r>
           </w:p>
         </w:tc>
       </w:tr>
       <w:tr>
-        <w:tblPrEx>
-          <w:tblCellMar>
-            <w:top w:w="0" w:type="dxa"/>
-            <w:bottom w:w="0" w:type="dxa"/>
-          </w:tblCellMar>
-        </w:tblPrEx>
         <w:tc>
           <w:tcPr>
             <w:tcW w:w="3255" w:type="dxa"/>
@@ -1187,14 +1286,16 @@
             <w:pPr>
               <w:pStyle w:val="TableContents"/>
               <w:rPr>
-                <w:sz w:val="14"/>
-                <w:szCs w:val="14"/>
-              </w:rPr>
-            </w:pPr>
-            <w:r>
-              <w:rPr>
-                <w:sz w:val="14"/>
-                <w:szCs w:val="14"/>
+                <w:sz w:val="12"/>
+                <w:szCs w:val="12"/>
+                <w:lang w:val="pl-PL"/>
+              </w:rPr>
+            </w:pPr>
+            <w:r>
+              <w:rPr>
+                <w:sz w:val="12"/>
+                <w:szCs w:val="12"/>
+                <w:lang w:val="pl-PL"/>
               </w:rPr>
               <w:t>Całkowita kwota do spłaty</w:t>
             </w:r>
@@ -1219,41 +1320,81 @@
             <w:pPr>
               <w:pStyle w:val="TableContents"/>
               <w:rPr>
-                <w:sz w:val="14"/>
-                <w:szCs w:val="14"/>
-              </w:rPr>
-            </w:pPr>
-            <w:r>
-              <w:rPr>
-                <w:sz w:val="14"/>
-                <w:szCs w:val="14"/>
+                <w:sz w:val="12"/>
+                <w:szCs w:val="12"/>
+                <w:lang w:val="pl-PL"/>
+              </w:rPr>
+            </w:pPr>
+            <w:r>
+              <w:rPr>
+                <w:sz w:val="12"/>
+                <w:szCs w:val="12"/>
+                <w:lang w:val="pl-PL"/>
               </w:rPr>
               <w:t xml:space="preserve">Kwota </w:t>
             </w:r>
             <w:r>
               <w:rPr>
-                <w:sz w:val="14"/>
-                <w:szCs w:val="14"/>
+                <w:sz w:val="12"/>
+                <w:szCs w:val="12"/>
+                <w:lang w:val="pl-PL"/>
               </w:rPr>
               <w:t>#[przedmiot-wartosc-calkowita]</w:t>
             </w:r>
             <w:r>
               <w:rPr>
-                <w:sz w:val="14"/>
-                <w:szCs w:val="14"/>
-              </w:rPr>
-              <w:t xml:space="preserve"> zł.</w:t>
+                <w:sz w:val="12"/>
+                <w:szCs w:val="12"/>
+                <w:lang w:val="pl-PL"/>
+              </w:rPr>
+              <w:t xml:space="preserve"> zł</w:t>
+            </w:r>
+            <w:r>
+              <w:rPr>
+                <w:sz w:val="12"/>
+                <w:szCs w:val="12"/>
+                <w:lang w:val="pl-PL"/>
+              </w:rPr>
+              <w:t xml:space="preserve"> (słownie: </w:t>
+            </w:r>
+            <w:r>
+              <w:rPr>
+                <w:sz w:val="12"/>
+                <w:szCs w:val="12"/>
+                <w:lang w:val="pl-PL"/>
+              </w:rPr>
+              <w:t>#[przedmiot-wartosc-calkowita-slownie]</w:t>
+            </w:r>
+            <w:r>
+              <w:rPr>
+                <w:sz w:val="12"/>
+                <w:szCs w:val="12"/>
+                <w:lang w:val="pl-PL"/>
+              </w:rPr>
+              <w:t xml:space="preserve"> ). </w:t>
+            </w:r>
+          </w:p>
+          <w:p>
+            <w:pPr>
+              <w:pStyle w:val="TableContents"/>
+              <w:rPr>
+                <w:sz w:val="12"/>
+                <w:szCs w:val="12"/>
+                <w:lang w:val="pl-PL"/>
+              </w:rPr>
+            </w:pPr>
+            <w:r>
+              <w:rPr>
+                <w:sz w:val="12"/>
+                <w:szCs w:val="12"/>
+                <w:lang w:val="pl-PL"/>
+              </w:rPr>
+              <w:t>Jest to suma konsumenckiej pożyczki lombardowej oraz wszelkich kosztów, które należy ponieść w związku z umową konsumenckiej pożyczki lombardowej</w:t>
             </w:r>
           </w:p>
         </w:tc>
       </w:tr>
       <w:tr>
-        <w:tblPrEx>
-          <w:tblCellMar>
-            <w:top w:w="0" w:type="dxa"/>
-            <w:bottom w:w="0" w:type="dxa"/>
-          </w:tblCellMar>
-        </w:tblPrEx>
         <w:tc>
           <w:tcPr>
             <w:tcW w:w="3255" w:type="dxa"/>
@@ -1272,16 +1413,26 @@
             <w:pPr>
               <w:pStyle w:val="TableContents"/>
               <w:rPr>
-                <w:sz w:val="14"/>
-                <w:szCs w:val="14"/>
-              </w:rPr>
-            </w:pPr>
-            <w:r>
-              <w:rPr>
-                <w:sz w:val="14"/>
-                <w:szCs w:val="14"/>
-              </w:rPr>
-              <w:t>Sposób ustanowienia zabezpieczenia lombradowego</w:t>
+                <w:sz w:val="12"/>
+                <w:szCs w:val="12"/>
+                <w:lang w:val="pl-PL"/>
+              </w:rPr>
+            </w:pPr>
+            <w:r>
+              <w:rPr>
+                <w:sz w:val="12"/>
+                <w:szCs w:val="12"/>
+                <w:lang w:val="pl-PL"/>
+              </w:rPr>
+              <w:t xml:space="preserve">Sposób ustanowienia zabezpieczenia </w:t>
+            </w:r>
+            <w:r>
+              <w:rPr>
+                <w:sz w:val="12"/>
+                <w:szCs w:val="12"/>
+                <w:lang w:val="pl-PL"/>
+              </w:rPr>
+              <w:t>lombardowego</w:t>
             </w:r>
           </w:p>
         </w:tc>
@@ -1304,27 +1455,23 @@
             <w:pPr>
               <w:pStyle w:val="TableContents"/>
               <w:rPr>
-                <w:sz w:val="14"/>
-                <w:szCs w:val="14"/>
-              </w:rPr>
-            </w:pPr>
-            <w:r>
-              <w:rPr>
-                <w:sz w:val="14"/>
-                <w:szCs w:val="14"/>
-              </w:rPr>
-              <w:t>Jest to suma kwoty konsumenckiej pożyczki lombardowej oraz wszelkich kosztów</w:t>
+                <w:sz w:val="12"/>
+                <w:szCs w:val="12"/>
+                <w:lang w:val="pl-PL"/>
+              </w:rPr>
+            </w:pPr>
+            <w:r>
+              <w:rPr>
+                <w:sz w:val="12"/>
+                <w:szCs w:val="12"/>
+                <w:lang w:val="pl-PL"/>
+              </w:rPr>
+              <w:t>Upoważnienie Pożyczkodawcy do sprzedaży przedmiotu zabezpieczenia lombardowego w przypadku braku zapłaty całkowitej kwoty do spłaty w terminie.</w:t>
             </w:r>
           </w:p>
         </w:tc>
       </w:tr>
       <w:tr>
-        <w:tblPrEx>
-          <w:tblCellMar>
-            <w:top w:w="0" w:type="dxa"/>
-            <w:bottom w:w="0" w:type="dxa"/>
-          </w:tblCellMar>
-        </w:tblPrEx>
         <w:tc>
           <w:tcPr>
             <w:tcW w:w="3255" w:type="dxa"/>
@@ -1343,14 +1490,16 @@
             <w:pPr>
               <w:pStyle w:val="TableContents"/>
               <w:rPr>
-                <w:sz w:val="14"/>
-                <w:szCs w:val="14"/>
-              </w:rPr>
-            </w:pPr>
-            <w:r>
-              <w:rPr>
-                <w:sz w:val="14"/>
-                <w:szCs w:val="14"/>
+                <w:sz w:val="12"/>
+                <w:szCs w:val="12"/>
+                <w:lang w:val="pl-PL"/>
+              </w:rPr>
+            </w:pPr>
+            <w:r>
+              <w:rPr>
+                <w:sz w:val="12"/>
+                <w:szCs w:val="12"/>
+                <w:lang w:val="pl-PL"/>
               </w:rPr>
               <w:t>Przedmiot zabezpieczenia lombardowego</w:t>
             </w:r>
@@ -1375,68 +1524,48 @@
             <w:pPr>
               <w:pStyle w:val="TableContents"/>
               <w:rPr>
-                <w:sz w:val="14"/>
-                <w:szCs w:val="14"/>
-                <w:lang w:val="pl-PL"/>
-              </w:rPr>
-            </w:pPr>
-            <w:r>
-              <w:rPr>
-                <w:sz w:val="14"/>
-                <w:szCs w:val="14"/>
+                <w:sz w:val="12"/>
+                <w:szCs w:val="12"/>
+                <w:lang w:val="pl-PL"/>
+              </w:rPr>
+            </w:pPr>
+            <w:r>
+              <w:rPr>
+                <w:sz w:val="12"/>
+                <w:szCs w:val="12"/>
+                <w:lang w:val="pl-PL"/>
               </w:rPr>
               <w:t>Nazwa:</w:t>
             </w:r>
             <w:r>
               <w:rPr>
-                <w:sz w:val="14"/>
-                <w:szCs w:val="14"/>
-                <w:lang w:val="pl-PL"/>
-              </w:rPr>
-              <w:t xml:space="preserve"> </w:t>
-            </w:r>
-            <w:r>
-              <w:rPr>
-                <w:sz w:val="14"/>
-                <w:szCs w:val="14"/>
-                <w:lang w:val="pl-PL"/>
-              </w:rPr>
-              <w:t>#[przedmiot-opis]</w:t>
-            </w:r>
-            <w:r>
-              <w:rPr>
-                <w:sz w:val="14"/>
-                <w:szCs w:val="14"/>
+                <w:sz w:val="12"/>
+                <w:szCs w:val="12"/>
+                <w:lang w:val="pl-PL"/>
+              </w:rPr>
+              <w:t xml:space="preserve"> #[przedmiot-opis]</w:t>
+            </w:r>
+            <w:r>
+              <w:rPr>
+                <w:sz w:val="12"/>
+                <w:szCs w:val="12"/>
+                <w:lang w:val="pl-PL"/>
               </w:rPr>
               <w:br/>
               <w:t>Stan towaru:</w:t>
             </w:r>
             <w:r>
               <w:rPr>
-                <w:sz w:val="14"/>
-                <w:szCs w:val="14"/>
-                <w:lang w:val="pl-PL"/>
-              </w:rPr>
-              <w:t xml:space="preserve"> </w:t>
-            </w:r>
-            <w:r>
-              <w:rPr>
-                <w:sz w:val="14"/>
-                <w:szCs w:val="14"/>
-                <w:lang w:val="pl-PL"/>
-              </w:rPr>
-              <w:t>#[przedmiot-uwagi]</w:t>
+                <w:sz w:val="12"/>
+                <w:szCs w:val="12"/>
+                <w:lang w:val="pl-PL"/>
+              </w:rPr>
+              <w:t xml:space="preserve"> #[przedmiot-uwagi]</w:t>
             </w:r>
           </w:p>
         </w:tc>
       </w:tr>
       <w:tr>
-        <w:tblPrEx>
-          <w:tblCellMar>
-            <w:top w:w="0" w:type="dxa"/>
-            <w:bottom w:w="0" w:type="dxa"/>
-          </w:tblCellMar>
-        </w:tblPrEx>
         <w:tc>
           <w:tcPr>
             <w:tcW w:w="3255" w:type="dxa"/>
@@ -1455,14 +1584,16 @@
             <w:pPr>
               <w:pStyle w:val="TableContents"/>
               <w:rPr>
-                <w:sz w:val="14"/>
-                <w:szCs w:val="14"/>
-              </w:rPr>
-            </w:pPr>
-            <w:r>
-              <w:rPr>
-                <w:sz w:val="14"/>
-                <w:szCs w:val="14"/>
+                <w:sz w:val="12"/>
+                <w:szCs w:val="12"/>
+                <w:lang w:val="pl-PL"/>
+              </w:rPr>
+            </w:pPr>
+            <w:r>
+              <w:rPr>
+                <w:sz w:val="12"/>
+                <w:szCs w:val="12"/>
+                <w:lang w:val="pl-PL"/>
               </w:rPr>
               <w:t>Szacunkowa wartość przedmiotu zabezpieczenia lombardowego i sposób ustalenia tej wartości.</w:t>
             </w:r>
@@ -1487,23 +1618,18 @@
             <w:pPr>
               <w:pStyle w:val="TableContents"/>
               <w:rPr>
-                <w:sz w:val="14"/>
-                <w:szCs w:val="14"/>
-              </w:rPr>
-            </w:pPr>
-            <w:r>
-              <w:rPr>
-                <w:sz w:val="14"/>
-                <w:szCs w:val="14"/>
-              </w:rPr>
-              <w:t>#[przedmiot-wartosc-szacunkowa]</w:t>
-            </w:r>
-            <w:r>
-              <w:rPr>
-                <w:sz w:val="14"/>
-                <w:szCs w:val="14"/>
-              </w:rPr>
-              <w:t>zl. ustalana w oparciu o informacje o ofertach sprzedaży podobnych rzeczy dostępnych w sieci Internet.</w:t>
+                <w:sz w:val="12"/>
+                <w:szCs w:val="12"/>
+                <w:lang w:val="pl-PL"/>
+              </w:rPr>
+            </w:pPr>
+            <w:r>
+              <w:rPr>
+                <w:sz w:val="12"/>
+                <w:szCs w:val="12"/>
+                <w:lang w:val="pl-PL"/>
+              </w:rPr>
+              <w:t>#[przedmiot-wartosc-szacunkowa]zl. ustalana w oparciu o informacje o ofertach sprzedaży podobnych rzeczy dostępnych w sieci Internet.</w:t>
             </w:r>
           </w:p>
         </w:tc>
@@ -1515,8 +1641,9 @@
         <w:rPr>
           <w:b/>
           <w:bCs/>
-          <w:sz w:val="14"/>
-          <w:szCs w:val="14"/>
+          <w:sz w:val="12"/>
+          <w:szCs w:val="12"/>
+          <w:lang w:val="pl-PL"/>
         </w:rPr>
       </w:pPr>
     </w:p>
@@ -1526,25 +1653,78 @@
         <w:rPr>
           <w:b/>
           <w:bCs/>
-          <w:sz w:val="14"/>
-          <w:szCs w:val="14"/>
+          <w:sz w:val="12"/>
+          <w:szCs w:val="12"/>
+          <w:lang w:val="pl-PL"/>
         </w:rPr>
       </w:pPr>
       <w:r>
         <w:rPr>
           <w:b/>
           <w:bCs/>
-          <w:sz w:val="14"/>
-          <w:szCs w:val="14"/>
+          <w:sz w:val="12"/>
+          <w:szCs w:val="12"/>
+          <w:lang w:val="pl-PL"/>
         </w:rPr>
-        <w:t xml:space="preserve">  4.  Koszty konsumencjkiej pozyczki lobardowej</w:t>
+        <w:t xml:space="preserve">  4.  Koszty </w:t>
       </w:r>
       <w:r>
         <w:rPr>
           <w:b/>
           <w:bCs/>
-          <w:sz w:val="14"/>
-          <w:szCs w:val="14"/>
+          <w:sz w:val="12"/>
+          <w:szCs w:val="12"/>
+          <w:lang w:val="pl-PL"/>
+        </w:rPr>
+        <w:t>konsumenckiej</w:t>
+      </w:r>
+      <w:r>
+        <w:rPr>
+          <w:b/>
+          <w:bCs/>
+          <w:sz w:val="12"/>
+          <w:szCs w:val="12"/>
+          <w:lang w:val="pl-PL"/>
+        </w:rPr>
+        <w:t xml:space="preserve"> </w:t>
+      </w:r>
+      <w:r>
+        <w:rPr>
+          <w:b/>
+          <w:bCs/>
+          <w:sz w:val="12"/>
+          <w:szCs w:val="12"/>
+          <w:lang w:val="pl-PL"/>
+        </w:rPr>
+        <w:t>pożyczki</w:t>
+      </w:r>
+      <w:r>
+        <w:rPr>
+          <w:b/>
+          <w:bCs/>
+          <w:sz w:val="12"/>
+          <w:szCs w:val="12"/>
+          <w:lang w:val="pl-PL"/>
+        </w:rPr>
+        <w:t xml:space="preserve"> </w:t>
+      </w:r>
+      <w:r>
+        <w:rPr>
+          <w:b/>
+          <w:bCs/>
+          <w:sz w:val="12"/>
+          <w:szCs w:val="12"/>
+          <w:lang w:val="pl-PL"/>
+        </w:rPr>
+        <w:t>lombardowej</w:t>
+      </w:r>
+      <w:r>
+        <w:rPr>
+          <w:b/>
+          <w:bCs/>
+          <w:sz w:val="12"/>
+          <w:szCs w:val="12"/>
+          <w:lang w:val="pl-PL"/>
         </w:rPr>
         <w:br/>
       </w:r>
@@ -1564,12 +1744,6 @@
         <w:gridCol w:w="6397"/>
       </w:tblGrid>
       <w:tr>
-        <w:tblPrEx>
-          <w:tblCellMar>
-            <w:top w:w="0" w:type="dxa"/>
-            <w:bottom w:w="0" w:type="dxa"/>
-          </w:tblCellMar>
-        </w:tblPrEx>
         <w:tc>
           <w:tcPr>
             <w:tcW w:w="3240" w:type="dxa"/>
@@ -1589,16 +1763,34 @@
             <w:pPr>
               <w:pStyle w:val="TableContents"/>
               <w:rPr>
-                <w:sz w:val="14"/>
-                <w:szCs w:val="14"/>
-              </w:rPr>
-            </w:pPr>
-            <w:r>
-              <w:rPr>
-                <w:sz w:val="14"/>
-                <w:szCs w:val="14"/>
-              </w:rPr>
-              <w:t>Całkowity koszt konsumenckiej pożyczki lombradowej i jego składniki</w:t>
+                <w:sz w:val="12"/>
+                <w:szCs w:val="12"/>
+                <w:lang w:val="pl-PL"/>
+              </w:rPr>
+            </w:pPr>
+            <w:r>
+              <w:rPr>
+                <w:sz w:val="12"/>
+                <w:szCs w:val="12"/>
+                <w:lang w:val="pl-PL"/>
+              </w:rPr>
+              <w:t xml:space="preserve">Całkowity koszt konsumenckiej pożyczki </w:t>
+            </w:r>
+            <w:r>
+              <w:rPr>
+                <w:sz w:val="12"/>
+                <w:szCs w:val="12"/>
+                <w:lang w:val="pl-PL"/>
+              </w:rPr>
+              <w:t>lombardowej</w:t>
+            </w:r>
+            <w:r>
+              <w:rPr>
+                <w:sz w:val="12"/>
+                <w:szCs w:val="12"/>
+                <w:lang w:val="pl-PL"/>
+              </w:rPr>
+              <w:t xml:space="preserve"> i jego składniki</w:t>
             </w:r>
           </w:p>
         </w:tc>
@@ -1622,14 +1814,16 @@
             <w:pPr>
               <w:pStyle w:val="TableContents"/>
               <w:rPr>
-                <w:sz w:val="14"/>
-                <w:szCs w:val="14"/>
-              </w:rPr>
-            </w:pPr>
-            <w:r>
-              <w:rPr>
-                <w:sz w:val="14"/>
-                <w:szCs w:val="14"/>
+                <w:sz w:val="12"/>
+                <w:szCs w:val="12"/>
+                <w:lang w:val="pl-PL"/>
+              </w:rPr>
+            </w:pPr>
+            <w:r>
+              <w:rPr>
+                <w:sz w:val="12"/>
+                <w:szCs w:val="12"/>
+                <w:lang w:val="pl-PL"/>
               </w:rPr>
               <w:t>Wysokość wszystkich kosztów konsumenckiej pożyczki lombardowej ponoszonych przez</w:t>
             </w:r>
@@ -1638,75 +1832,82 @@
             <w:pPr>
               <w:pStyle w:val="TableContents"/>
               <w:rPr>
-                <w:sz w:val="14"/>
-                <w:szCs w:val="14"/>
-                <w:lang w:val="pl-PL"/>
-              </w:rPr>
-            </w:pPr>
-            <w:r>
-              <w:rPr>
-                <w:sz w:val="14"/>
-                <w:szCs w:val="14"/>
+                <w:sz w:val="12"/>
+                <w:szCs w:val="12"/>
+                <w:lang w:val="pl-PL"/>
+              </w:rPr>
+            </w:pPr>
+            <w:r>
+              <w:rPr>
+                <w:sz w:val="12"/>
+                <w:szCs w:val="12"/>
+                <w:lang w:val="pl-PL"/>
               </w:rPr>
               <w:t xml:space="preserve">konsumenta wynosi </w:t>
             </w:r>
             <w:r>
               <w:rPr>
-                <w:sz w:val="14"/>
-                <w:szCs w:val="14"/>
+                <w:sz w:val="12"/>
+                <w:szCs w:val="12"/>
+                <w:lang w:val="pl-PL"/>
               </w:rPr>
               <w:t>#[przedmiot-wartosc-koszt-pozyczki]</w:t>
             </w:r>
             <w:r>
               <w:rPr>
-                <w:sz w:val="14"/>
-                <w:szCs w:val="14"/>
+                <w:sz w:val="12"/>
+                <w:szCs w:val="12"/>
+                <w:lang w:val="pl-PL"/>
               </w:rPr>
               <w:t xml:space="preserve"> zł, i składa się z:</w:t>
             </w:r>
             <w:r>
               <w:rPr>
-                <w:sz w:val="14"/>
-                <w:szCs w:val="14"/>
+                <w:sz w:val="12"/>
+                <w:szCs w:val="12"/>
+                <w:lang w:val="pl-PL"/>
               </w:rPr>
               <w:br/>
               <w:t xml:space="preserve">- </w:t>
             </w:r>
             <w:r>
               <w:rPr>
-                <w:sz w:val="14"/>
-                <w:szCs w:val="14"/>
+                <w:sz w:val="12"/>
+                <w:szCs w:val="12"/>
                 <w:lang w:val="pl-PL"/>
               </w:rPr>
               <w:t>#[przedmiot-wartosc-odestki]</w:t>
             </w:r>
             <w:r>
               <w:rPr>
-                <w:sz w:val="14"/>
-                <w:szCs w:val="14"/>
+                <w:sz w:val="12"/>
+                <w:szCs w:val="12"/>
+                <w:lang w:val="pl-PL"/>
               </w:rPr>
               <w:t xml:space="preserve"> zł odsetki, </w:t>
             </w:r>
             <w:r>
               <w:rPr>
-                <w:sz w:val="14"/>
-                <w:szCs w:val="14"/>
+                <w:sz w:val="12"/>
+                <w:szCs w:val="12"/>
+                <w:lang w:val="pl-PL"/>
               </w:rPr>
               <w:br/>
               <w:t xml:space="preserve">- </w:t>
             </w:r>
             <w:r>
               <w:rPr>
-                <w:sz w:val="14"/>
-                <w:szCs w:val="14"/>
+                <w:sz w:val="12"/>
+                <w:szCs w:val="12"/>
                 <w:lang w:val="pl-PL"/>
               </w:rPr>
               <w:t xml:space="preserve">#[przedmiot-wartosc-prowizja] </w:t>
             </w:r>
             <w:r>
               <w:rPr>
-                <w:sz w:val="14"/>
-                <w:szCs w:val="14"/>
+                <w:sz w:val="12"/>
+                <w:szCs w:val="12"/>
+                <w:lang w:val="pl-PL"/>
               </w:rPr>
               <w:t>zł prowizja za udzielenie pożyczki</w:t>
             </w:r>
@@ -1714,12 +1915,6 @@
         </w:tc>
       </w:tr>
       <w:tr>
-        <w:tblPrEx>
-          <w:tblCellMar>
-            <w:top w:w="0" w:type="dxa"/>
-            <w:bottom w:w="0" w:type="dxa"/>
-          </w:tblCellMar>
-        </w:tblPrEx>
         <w:tc>
           <w:tcPr>
             <w:tcW w:w="3240" w:type="dxa"/>
@@ -1738,14 +1933,16 @@
             <w:pPr>
               <w:pStyle w:val="TableContents"/>
               <w:rPr>
-                <w:sz w:val="14"/>
-                <w:szCs w:val="14"/>
-              </w:rPr>
-            </w:pPr>
-            <w:r>
-              <w:rPr>
-                <w:sz w:val="14"/>
-                <w:szCs w:val="14"/>
+                <w:sz w:val="12"/>
+                <w:szCs w:val="12"/>
+                <w:lang w:val="pl-PL"/>
+              </w:rPr>
+            </w:pPr>
+            <w:r>
+              <w:rPr>
+                <w:sz w:val="12"/>
+                <w:szCs w:val="12"/>
+                <w:lang w:val="pl-PL"/>
               </w:rPr>
               <w:t>Skutek braku zapłaty całkowitej kwoty do spłaty</w:t>
             </w:r>
@@ -1770,59 +1967,31 @@
             <w:pPr>
               <w:pStyle w:val="TableContents"/>
               <w:rPr>
-                <w:sz w:val="14"/>
-                <w:szCs w:val="14"/>
-              </w:rPr>
-            </w:pPr>
-            <w:r>
-              <w:rPr>
-                <w:sz w:val="14"/>
-                <w:szCs w:val="14"/>
-              </w:rPr>
-              <w:t>Sprzedaz przedmiotu zabezpieczenia lombardowego odbędzie się po upływie 37 dni od dnia zawarcia umowy w trybie:</w:t>
-            </w:r>
-          </w:p>
-          <w:p>
-            <w:pPr>
-              <w:pStyle w:val="TableContents"/>
-              <w:rPr>
-                <w:sz w:val="14"/>
-                <w:szCs w:val="14"/>
-              </w:rPr>
-            </w:pPr>
-            <w:r>
-              <w:rPr>
-                <w:sz w:val="14"/>
-                <w:szCs w:val="14"/>
-              </w:rPr>
-              <w:t>- przy pożyczkach do 500 zł - sprzedaży bezpośredniej</w:t>
-            </w:r>
-          </w:p>
-          <w:p>
-            <w:pPr>
-              <w:pStyle w:val="TableContents"/>
-              <w:rPr>
-                <w:sz w:val="14"/>
-                <w:szCs w:val="14"/>
-              </w:rPr>
-            </w:pPr>
-            <w:r>
-              <w:rPr>
-                <w:sz w:val="14"/>
-                <w:szCs w:val="14"/>
-              </w:rPr>
-              <w:t>-przy pozyczkach powyżej 500 zł - aukcji elektronicznej lub sprzedaży bezpośredniej po dwóch nieskutecznych aukcjach elektronicznych</w:t>
+                <w:sz w:val="12"/>
+                <w:szCs w:val="12"/>
+                <w:lang w:val="pl-PL"/>
+              </w:rPr>
+            </w:pPr>
+            <w:r>
+              <w:rPr>
+                <w:sz w:val="12"/>
+                <w:szCs w:val="12"/>
+                <w:lang w:val="pl-PL"/>
+              </w:rPr>
+              <w:t>W przypadku niezapłacenia w całości lub części</w:t>
+            </w:r>
+            <w:r>
+              <w:rPr>
+                <w:sz w:val="12"/>
+                <w:szCs w:val="12"/>
+                <w:lang w:val="pl-PL"/>
+              </w:rPr>
+              <w:t xml:space="preserve"> całkowitej kwoty do spłaty przedmiot zabezpieczenia lombardowego zostanie wystawiony na sprzedaż po upływie 30 dni od dnia upływu terminu zapłaty całkowitej kwoty do spłaty.</w:t>
             </w:r>
           </w:p>
         </w:tc>
       </w:tr>
       <w:tr>
-        <w:tblPrEx>
-          <w:tblCellMar>
-            <w:top w:w="0" w:type="dxa"/>
-            <w:bottom w:w="0" w:type="dxa"/>
-          </w:tblCellMar>
-        </w:tblPrEx>
         <w:tc>
           <w:tcPr>
             <w:tcW w:w="3240" w:type="dxa"/>
@@ -1841,16 +2010,34 @@
             <w:pPr>
               <w:pStyle w:val="TableContents"/>
               <w:rPr>
-                <w:sz w:val="14"/>
-                <w:szCs w:val="14"/>
-              </w:rPr>
-            </w:pPr>
-            <w:r>
-              <w:rPr>
-                <w:sz w:val="14"/>
-                <w:szCs w:val="14"/>
-              </w:rPr>
-              <w:t>Sposób sprzedaży przemdiotu zabezpieczenia lombardowego</w:t>
+                <w:sz w:val="12"/>
+                <w:szCs w:val="12"/>
+                <w:lang w:val="pl-PL"/>
+              </w:rPr>
+            </w:pPr>
+            <w:r>
+              <w:rPr>
+                <w:sz w:val="12"/>
+                <w:szCs w:val="12"/>
+                <w:lang w:val="pl-PL"/>
+              </w:rPr>
+              <w:t xml:space="preserve">Sposób sprzedaży </w:t>
+            </w:r>
+            <w:r>
+              <w:rPr>
+                <w:sz w:val="12"/>
+                <w:szCs w:val="12"/>
+                <w:lang w:val="pl-PL"/>
+              </w:rPr>
+              <w:t>przedmiotu</w:t>
+            </w:r>
+            <w:r>
+              <w:rPr>
+                <w:sz w:val="12"/>
+                <w:szCs w:val="12"/>
+                <w:lang w:val="pl-PL"/>
+              </w:rPr>
+              <w:t xml:space="preserve"> zabezpieczenia lombardowego</w:t>
             </w:r>
           </w:p>
         </w:tc>
@@ -1873,48 +2060,54 @@
             <w:pPr>
               <w:pStyle w:val="TableContents"/>
               <w:rPr>
-                <w:sz w:val="14"/>
-                <w:szCs w:val="14"/>
-              </w:rPr>
-            </w:pPr>
-            <w:r>
-              <w:rPr>
-                <w:sz w:val="14"/>
-                <w:szCs w:val="14"/>
-              </w:rPr>
-              <w:t>Sprzedaz przedmiotu zabezpieczenia lombardowego odbędzie się po upływie 37 dni od dnia zawarcia umowy w trybie:</w:t>
-            </w:r>
-          </w:p>
-          <w:p>
-            <w:pPr>
-              <w:pStyle w:val="TableContents"/>
-              <w:rPr>
-                <w:sz w:val="14"/>
-                <w:szCs w:val="14"/>
-              </w:rPr>
-            </w:pPr>
-            <w:r>
-              <w:rPr>
-                <w:sz w:val="14"/>
-                <w:szCs w:val="14"/>
-              </w:rPr>
-              <w:t>- przy pożyczkach do 500 zł - sprzedaży bezpośredniej</w:t>
-            </w:r>
-          </w:p>
-          <w:p>
-            <w:pPr>
-              <w:pStyle w:val="TableContents"/>
-              <w:rPr>
-                <w:sz w:val="14"/>
-                <w:szCs w:val="14"/>
-              </w:rPr>
-            </w:pPr>
-            <w:r>
-              <w:rPr>
-                <w:sz w:val="14"/>
-                <w:szCs w:val="14"/>
-              </w:rPr>
-              <w:t>- przy pozyczkach powyżej 500 zł - aukcji elektronicznej lub sprzedaży bezpośredniej po dwóch nieskutecznych aukcjach elektronicznych</w:t>
+                <w:sz w:val="12"/>
+                <w:szCs w:val="12"/>
+                <w:lang w:val="pl-PL"/>
+              </w:rPr>
+            </w:pPr>
+            <w:r>
+              <w:rPr>
+                <w:sz w:val="12"/>
+                <w:szCs w:val="12"/>
+                <w:lang w:val="pl-PL"/>
+              </w:rPr>
+              <w:t>Sprzedaż przedmiotu zabezpieczenia lombardowego odbędzie się po upływie 37 dni od dnia zawarcia umowy w trybie:</w:t>
+            </w:r>
+          </w:p>
+          <w:p>
+            <w:pPr>
+              <w:pStyle w:val="TableContents"/>
+              <w:rPr>
+                <w:sz w:val="12"/>
+                <w:szCs w:val="12"/>
+                <w:lang w:val="pl-PL"/>
+              </w:rPr>
+            </w:pPr>
+            <w:r>
+              <w:rPr>
+                <w:sz w:val="12"/>
+                <w:szCs w:val="12"/>
+                <w:lang w:val="pl-PL"/>
+              </w:rPr>
+              <w:t>[#[przedmiot-check-do-500]] przy pożyczkach do 500 zł - sprzedaży bezpośredniej</w:t>
+            </w:r>
+          </w:p>
+          <w:p>
+            <w:pPr>
+              <w:pStyle w:val="TableContents"/>
+              <w:rPr>
+                <w:sz w:val="12"/>
+                <w:szCs w:val="12"/>
+                <w:lang w:val="pl-PL"/>
+              </w:rPr>
+            </w:pPr>
+            <w:r>
+              <w:rPr>
+                <w:sz w:val="12"/>
+                <w:szCs w:val="12"/>
+                <w:lang w:val="pl-PL"/>
+              </w:rPr>
+              <w:t>[#[przedmiot-check-od-500]] przy pożyczkach powyżej 500 zł - aukcji elektronicznej lub sprzedaży bezpośredniej po dwóch nieskutecznych aukcjach elektronicznych</w:t>
             </w:r>
           </w:p>
         </w:tc>
@@ -1926,16 +2119,18 @@
         <w:rPr>
           <w:b/>
           <w:bCs/>
-          <w:sz w:val="14"/>
-          <w:szCs w:val="14"/>
+          <w:sz w:val="12"/>
+          <w:szCs w:val="12"/>
+          <w:lang w:val="pl-PL"/>
         </w:rPr>
       </w:pPr>
       <w:r>
         <w:rPr>
           <w:b/>
           <w:bCs/>
-          <w:sz w:val="14"/>
-          <w:szCs w:val="14"/>
+          <w:sz w:val="12"/>
+          <w:szCs w:val="12"/>
+          <w:lang w:val="pl-PL"/>
         </w:rPr>
         <w:br/>
         <w:t xml:space="preserve">  5.   Inne ważne informacje</w:t>
@@ -1944,8 +2139,9 @@
         <w:rPr>
           <w:b/>
           <w:bCs/>
-          <w:sz w:val="14"/>
-          <w:szCs w:val="14"/>
+          <w:sz w:val="12"/>
+          <w:szCs w:val="12"/>
+          <w:lang w:val="pl-PL"/>
         </w:rPr>
         <w:br/>
       </w:r>
@@ -1965,12 +2161,6 @@
         <w:gridCol w:w="6412"/>
       </w:tblGrid>
       <w:tr>
-        <w:tblPrEx>
-          <w:tblCellMar>
-            <w:top w:w="0" w:type="dxa"/>
-            <w:bottom w:w="0" w:type="dxa"/>
-          </w:tblCellMar>
-        </w:tblPrEx>
         <w:trPr>
           <w:trHeight w:val="630"/>
         </w:trPr>
@@ -1993,16 +2183,50 @@
             <w:pPr>
               <w:pStyle w:val="TableContents"/>
               <w:rPr>
-                <w:sz w:val="14"/>
-                <w:szCs w:val="14"/>
-              </w:rPr>
-            </w:pPr>
-            <w:r>
-              <w:rPr>
-                <w:sz w:val="14"/>
-                <w:szCs w:val="14"/>
-              </w:rPr>
-              <w:t>Sposób i zasady rozlieczenia kwoty nadwyżki ze sprzedaży przemdiotu zabezpieczenia lombardowego</w:t>
+                <w:sz w:val="12"/>
+                <w:szCs w:val="12"/>
+                <w:lang w:val="pl-PL"/>
+              </w:rPr>
+            </w:pPr>
+            <w:r>
+              <w:rPr>
+                <w:sz w:val="12"/>
+                <w:szCs w:val="12"/>
+                <w:lang w:val="pl-PL"/>
+              </w:rPr>
+              <w:t xml:space="preserve">Sposób i zasady </w:t>
+            </w:r>
+            <w:r>
+              <w:rPr>
+                <w:sz w:val="12"/>
+                <w:szCs w:val="12"/>
+                <w:lang w:val="pl-PL"/>
+              </w:rPr>
+              <w:t>rozliczenia</w:t>
+            </w:r>
+            <w:r>
+              <w:rPr>
+                <w:sz w:val="12"/>
+                <w:szCs w:val="12"/>
+                <w:lang w:val="pl-PL"/>
+              </w:rPr>
+              <w:t xml:space="preserve"> kwoty nadwyżki ze sprzedaży </w:t>
+            </w:r>
+            <w:r>
+              <w:rPr>
+                <w:sz w:val="12"/>
+                <w:szCs w:val="12"/>
+                <w:lang w:val="pl-PL"/>
+              </w:rPr>
+              <w:t>przedmiotu</w:t>
+            </w:r>
+            <w:r>
+              <w:rPr>
+                <w:sz w:val="12"/>
+                <w:szCs w:val="12"/>
+                <w:lang w:val="pl-PL"/>
+              </w:rPr>
+              <w:t xml:space="preserve"> zabezpieczenia lombardowego</w:t>
             </w:r>
           </w:p>
         </w:tc>
@@ -2026,35 +2250,63 @@
             <w:pPr>
               <w:pStyle w:val="TableContents"/>
               <w:rPr>
-                <w:sz w:val="14"/>
-                <w:szCs w:val="14"/>
-              </w:rPr>
-            </w:pPr>
-            <w:r>
-              <w:rPr>
-                <w:sz w:val="14"/>
-                <w:szCs w:val="14"/>
-              </w:rPr>
-              <w:t>Nadwyżka pomniejszona o 20%, zostanie zwrócona Pożyczkobiorcy gotówką w terminie 7 dni od dnia otrzymania środków przez Pożyczkodawcę, w lokalu w miejscowości:</w:t>
-            </w:r>
-            <w:r>
-              <w:rPr>
-                <w:sz w:val="14"/>
-                <w:szCs w:val="14"/>
-              </w:rPr>
-              <w:br/>
-              <w:t>28-100 Busko Zdrój, Wojska Polskiego 3</w:t>
+                <w:sz w:val="12"/>
+                <w:szCs w:val="12"/>
+                <w:lang w:val="pl-PL"/>
+              </w:rPr>
+            </w:pPr>
+            <w:r>
+              <w:rPr>
+                <w:sz w:val="12"/>
+                <w:szCs w:val="12"/>
+                <w:lang w:val="pl-PL"/>
+              </w:rPr>
+              <w:t xml:space="preserve">Nadwyżka </w:t>
+            </w:r>
+            <w:r>
+              <w:rPr>
+                <w:sz w:val="12"/>
+                <w:szCs w:val="12"/>
+                <w:lang w:val="pl-PL"/>
+              </w:rPr>
+              <w:t xml:space="preserve">odpowiadająca różnicy pomiędzy kwotą uzyskaną ze sprzedaży przedmiotu zabezpieczenia a pozostającą na dzień sprzedaży niezapłaconą częścią całkowitej kwoty do spłaty, </w:t>
+            </w:r>
+            <w:r>
+              <w:rPr>
+                <w:sz w:val="12"/>
+                <w:szCs w:val="12"/>
+                <w:lang w:val="pl-PL"/>
+              </w:rPr>
+              <w:t>pomniejszona o 20%</w:t>
+            </w:r>
+            <w:r>
+              <w:rPr>
+                <w:sz w:val="12"/>
+                <w:szCs w:val="12"/>
+                <w:lang w:val="pl-PL"/>
+              </w:rPr>
+              <w:t xml:space="preserve"> nadwyżki</w:t>
+            </w:r>
+            <w:r>
+              <w:rPr>
+                <w:sz w:val="12"/>
+                <w:szCs w:val="12"/>
+                <w:lang w:val="pl-PL"/>
+              </w:rPr>
+              <w:t>, zostanie zwrócona Pożyczkobiorcy gotówką w terminie 7 dni od dnia otrzymania środków przez Pożyczkodawcę</w:t>
+            </w:r>
+            <w:r>
+              <w:rPr>
+                <w:sz w:val="12"/>
+                <w:szCs w:val="12"/>
+                <w:lang w:val="pl-PL"/>
+              </w:rPr>
+              <w:t xml:space="preserve"> wysłana przekazem na adres pożyczkobiorcy podany przy zawieraniu umowy.</w:t>
             </w:r>
           </w:p>
         </w:tc>
       </w:tr>
       <w:tr>
-        <w:tblPrEx>
-          <w:tblCellMar>
-            <w:top w:w="0" w:type="dxa"/>
-            <w:bottom w:w="0" w:type="dxa"/>
-          </w:tblCellMar>
-        </w:tblPrEx>
         <w:tc>
           <w:tcPr>
             <w:tcW w:w="3225" w:type="dxa"/>
@@ -2073,14 +2325,16 @@
             <w:pPr>
               <w:pStyle w:val="TableContents"/>
               <w:rPr>
-                <w:sz w:val="14"/>
-                <w:szCs w:val="14"/>
-              </w:rPr>
-            </w:pPr>
-            <w:r>
-              <w:rPr>
-                <w:sz w:val="14"/>
-                <w:szCs w:val="14"/>
+                <w:sz w:val="12"/>
+                <w:szCs w:val="12"/>
+                <w:lang w:val="pl-PL"/>
+              </w:rPr>
+            </w:pPr>
+            <w:r>
+              <w:rPr>
+                <w:sz w:val="12"/>
+                <w:szCs w:val="12"/>
+                <w:lang w:val="pl-PL"/>
               </w:rPr>
               <w:t>Prawo do zapłaty całkowitej kwoty do spłaty po terminie</w:t>
             </w:r>
@@ -2105,27 +2359,39 @@
             <w:pPr>
               <w:pStyle w:val="TableContents"/>
               <w:rPr>
-                <w:sz w:val="14"/>
-                <w:szCs w:val="14"/>
-              </w:rPr>
-            </w:pPr>
-            <w:r>
-              <w:rPr>
-                <w:sz w:val="14"/>
-                <w:szCs w:val="14"/>
-              </w:rPr>
-              <w:t>W ciągu kolejnych 30 dni, zapłata niezapłaconej części całkowitej kwoty do spłaty powiększonej o 20% pozostającej na dzień skorzystania z tego prawa niezapłaconej części całkowitej kwoty do spłaty.</w:t>
+                <w:sz w:val="12"/>
+                <w:szCs w:val="12"/>
+                <w:lang w:val="pl-PL"/>
+              </w:rPr>
+            </w:pPr>
+            <w:r>
+              <w:rPr>
+                <w:sz w:val="12"/>
+                <w:szCs w:val="12"/>
+                <w:lang w:val="pl-PL"/>
+              </w:rPr>
+              <w:t xml:space="preserve">W przypadku braku zapłaty Całkowitej kwoty do spłaty w terminie, Pożyczkobiorca może w ciągu kolejnych 30 dni tj. do dnia </w:t>
+            </w:r>
+            <w:r>
+              <w:rPr>
+                <w:sz w:val="12"/>
+                <w:szCs w:val="12"/>
+                <w:lang w:val="pl-PL"/>
+              </w:rPr>
+              <w:t>#[przedmiot-data-odbioru+30]</w:t>
+            </w:r>
+            <w:r>
+              <w:rPr>
+                <w:sz w:val="12"/>
+                <w:szCs w:val="12"/>
+                <w:lang w:val="pl-PL"/>
+              </w:rPr>
+              <w:t>, zapłacić niezapłaconą część Całkowitej kwoty do spłaty, powiększonej o maksymalnie 20% pozostającej na dzień skorzystania niezapłaconej części Całkowitej kwoty do spłaty. Należność ta naliczana będzie w wysokości 1% dziennie niezapłaconej części Całkowitej kwoty do spłaty przez okres 30 dni.</w:t>
             </w:r>
           </w:p>
         </w:tc>
       </w:tr>
       <w:tr>
-        <w:tblPrEx>
-          <w:tblCellMar>
-            <w:top w:w="0" w:type="dxa"/>
-            <w:bottom w:w="0" w:type="dxa"/>
-          </w:tblCellMar>
-        </w:tblPrEx>
         <w:tc>
           <w:tcPr>
             <w:tcW w:w="3225" w:type="dxa"/>
@@ -2144,14 +2410,16 @@
             <w:pPr>
               <w:pStyle w:val="TableContents"/>
               <w:rPr>
-                <w:sz w:val="14"/>
-                <w:szCs w:val="14"/>
-              </w:rPr>
-            </w:pPr>
-            <w:r>
-              <w:rPr>
-                <w:sz w:val="14"/>
-                <w:szCs w:val="14"/>
+                <w:sz w:val="12"/>
+                <w:szCs w:val="12"/>
+                <w:lang w:val="pl-PL"/>
+              </w:rPr>
+            </w:pPr>
+            <w:r>
+              <w:rPr>
+                <w:sz w:val="12"/>
+                <w:szCs w:val="12"/>
+                <w:lang w:val="pl-PL"/>
               </w:rPr>
               <w:t>Procedura i zasady rozpatrywania reklamacji</w:t>
             </w:r>
@@ -2176,16 +2444,174 @@
             <w:pPr>
               <w:pStyle w:val="TableContents"/>
               <w:rPr>
-                <w:sz w:val="14"/>
-                <w:szCs w:val="14"/>
-              </w:rPr>
-            </w:pPr>
-            <w:r>
-              <w:rPr>
-                <w:sz w:val="14"/>
-                <w:szCs w:val="14"/>
-              </w:rPr>
-              <w:t>Reklamacje można składać pisemnie pod adresem siedziby spółki - 28-100 Busko Zdrój, Wojska Polskiego 3. lub drogą mailową: lombard7@vp.pl. Reklamacja winna zawierać imię i nazwisko, adres poczty elektronicznej i adres do korespondencji składającego reklamację, jak również szczegółowy opis nieprawidłowości, żądanie określonego zachowania się przez Pożyczkodawcę. Reklamacja zostanie rozpatrzona w ciągu 14 dni od dnia jej otrzymania. Pisemna odpowiedź zostanie wysłana na adres poczty elektronicznej podany w zgłoszeniu reklamacyjnym.</w:t>
+                <w:sz w:val="12"/>
+                <w:szCs w:val="12"/>
+                <w:lang w:val="pl-PL"/>
+              </w:rPr>
+            </w:pPr>
+            <w:r>
+              <w:rPr>
+                <w:sz w:val="12"/>
+                <w:szCs w:val="12"/>
+                <w:lang w:val="pl-PL"/>
+              </w:rPr>
+              <w:t xml:space="preserve">Reklamacje dotyczące usług świadczonych przez Pożyczkodawcę, można składać: </w:t>
+            </w:r>
+          </w:p>
+          <w:p>
+            <w:pPr>
+              <w:pStyle w:val="TableContents"/>
+              <w:numPr>
+                <w:ilvl w:val="0"/>
+                <w:numId w:val="3"/>
+              </w:numPr>
+              <w:rPr>
+                <w:sz w:val="12"/>
+                <w:szCs w:val="12"/>
+                <w:lang w:val="pl-PL"/>
+              </w:rPr>
+            </w:pPr>
+            <w:r>
+              <w:rPr>
+                <w:sz w:val="12"/>
+                <w:szCs w:val="12"/>
+                <w:lang w:val="pl-PL"/>
+              </w:rPr>
+              <w:t>P</w:t>
+            </w:r>
+            <w:r>
+              <w:rPr>
+                <w:sz w:val="12"/>
+                <w:szCs w:val="12"/>
+                <w:lang w:val="pl-PL"/>
+              </w:rPr>
+              <w:t>isemnie - osobiście bądź pocztą na adres lokalu, w którym udzielono pożyczki lub na adres siedziby spółki - Wojska Polskiego 3</w:t>
+            </w:r>
+            <w:r>
+              <w:rPr>
+                <w:sz w:val="12"/>
+                <w:szCs w:val="12"/>
+                <w:lang w:val="pl-PL"/>
+              </w:rPr>
+              <w:t xml:space="preserve">, </w:t>
+            </w:r>
+            <w:r>
+              <w:rPr>
+                <w:sz w:val="12"/>
+                <w:szCs w:val="12"/>
+                <w:lang w:val="pl-PL"/>
+              </w:rPr>
+              <w:t xml:space="preserve">28-100 Busko Zdrój, </w:t>
+            </w:r>
+          </w:p>
+          <w:p>
+            <w:pPr>
+              <w:pStyle w:val="TableContents"/>
+              <w:numPr>
+                <w:ilvl w:val="0"/>
+                <w:numId w:val="3"/>
+              </w:numPr>
+              <w:rPr>
+                <w:sz w:val="12"/>
+                <w:szCs w:val="12"/>
+                <w:lang w:val="pl-PL"/>
+              </w:rPr>
+            </w:pPr>
+            <w:r>
+              <w:rPr>
+                <w:sz w:val="12"/>
+                <w:szCs w:val="12"/>
+                <w:lang w:val="pl-PL"/>
+              </w:rPr>
+              <w:t>U</w:t>
+            </w:r>
+            <w:r>
+              <w:rPr>
+                <w:sz w:val="12"/>
+                <w:szCs w:val="12"/>
+                <w:lang w:val="pl-PL"/>
+              </w:rPr>
+              <w:t xml:space="preserve">stnie - telefonicznie lub osobiście do protokołu podczas wizyty w lokalu, w którym zawarto umowę, </w:t>
+            </w:r>
+          </w:p>
+          <w:p>
+            <w:pPr>
+              <w:pStyle w:val="TableContents"/>
+              <w:numPr>
+                <w:ilvl w:val="0"/>
+                <w:numId w:val="3"/>
+              </w:numPr>
+              <w:rPr>
+                <w:sz w:val="12"/>
+                <w:szCs w:val="12"/>
+                <w:lang w:val="pl-PL"/>
+              </w:rPr>
+            </w:pPr>
+            <w:r>
+              <w:rPr>
+                <w:sz w:val="12"/>
+                <w:szCs w:val="12"/>
+                <w:lang w:val="pl-PL"/>
+              </w:rPr>
+              <w:t>E</w:t>
+            </w:r>
+            <w:r>
+              <w:rPr>
+                <w:sz w:val="12"/>
+                <w:szCs w:val="12"/>
+                <w:lang w:val="pl-PL"/>
+              </w:rPr>
+              <w:t xml:space="preserve">lektronicznie na adres poczty elektronicznej: </w:t>
+            </w:r>
+            <w:r>
+              <w:rPr>
+                <w:sz w:val="12"/>
+                <w:szCs w:val="12"/>
+                <w:lang w:val="pl-PL"/>
+              </w:rPr>
+              <w:t>lombard7@vp.pl</w:t>
+            </w:r>
+            <w:r>
+              <w:rPr>
+                <w:sz w:val="12"/>
+                <w:szCs w:val="12"/>
+                <w:lang w:val="pl-PL"/>
+              </w:rPr>
+              <w:t xml:space="preserve">. </w:t>
+            </w:r>
+          </w:p>
+          <w:p>
+            <w:pPr>
+              <w:pStyle w:val="TableContents"/>
+              <w:rPr>
+                <w:sz w:val="12"/>
+                <w:szCs w:val="12"/>
+                <w:lang w:val="pl-PL"/>
+              </w:rPr>
+            </w:pPr>
+            <w:r>
+              <w:rPr>
+                <w:sz w:val="12"/>
+                <w:szCs w:val="12"/>
+                <w:lang w:val="pl-PL"/>
+              </w:rPr>
+              <w:t xml:space="preserve">Każda reklamacja winna zawierać imię i nazwisko, adres poczty elektronicznej (jeżeli występuje) i adres do korespondencji składającego reklamację, jak </w:t>
+            </w:r>
+            <w:r>
+              <w:rPr>
+                <w:sz w:val="12"/>
+                <w:szCs w:val="12"/>
+                <w:lang w:val="pl-PL"/>
+              </w:rPr>
+              <w:t>również</w:t>
+            </w:r>
+            <w:r>
+              <w:rPr>
+                <w:sz w:val="12"/>
+                <w:szCs w:val="12"/>
+                <w:lang w:val="pl-PL"/>
+              </w:rPr>
+              <w:t xml:space="preserve"> szczegółowy opis nieprawidłowości. Reklamacja winna zawierać również żądanie określonego zachowania się przez Pożyczkodawcę. Reklamacja zostanie rozpatrzona w ciągu 30 dni od dnia jej otrzymania. Pisemna odpowiedź zostanie wysłana na adres korespondencyjny wskazany przez składającego reklamację albo drogą poczty elektronicznej, jeżeli wniosek o takie doręczenie znajdzie się w treści reklamacji.</w:t>
             </w:r>
           </w:p>
         </w:tc>
@@ -2197,8 +2623,8 @@
         <w:rPr>
           <w:b/>
           <w:bCs/>
-          <w:sz w:val="14"/>
-          <w:szCs w:val="14"/>
+          <w:sz w:val="12"/>
+          <w:szCs w:val="12"/>
         </w:rPr>
       </w:pPr>
     </w:p>
@@ -2212,7 +2638,7 @@
 </file>
 
 <file path=word/endnotes.xml><?xml version="1.0" encoding="utf-8"?>
-<w:endnotes xmlns:wpc="http://schemas.microsoft.com/office/word/2010/wordprocessingCanvas" xmlns:cx="http://schemas.microsoft.com/office/drawing/2014/chartex" xmlns:cx1="http://schemas.microsoft.com/office/drawing/2015/9/8/chartex" xmlns:cx2="http://schemas.microsoft.com/office/drawing/2015/10/21/chartex" xmlns:cx3="http://schemas.microsoft.com/office/drawing/2016/5/9/chartex" xmlns:cx4="http://schemas.microsoft.com/office/drawing/2016/5/10/chartex" xmlns:cx5="http://schemas.microsoft.com/office/drawing/2016/5/11/chartex" xmlns:cx6="http://schemas.microsoft.com/office/drawing/2016/5/12/chartex" xmlns:cx7="http://schemas.microsoft.com/office/drawing/2016/5/13/chartex" xmlns:cx8="http://schemas.microsoft.com/office/drawing/2016/5/14/chartex" xmlns:mc="http://schemas.openxmlformats.org/markup-compatibility/2006" xmlns:aink="http://schemas.microsoft.com/office/drawing/2016/ink" xmlns:am3d="http://schemas.microsoft.com/office/drawing/2017/model3d" xmlns:o="urn:schemas-microsoft-com:office:office" xmlns:oel="http://schemas.microsoft.com/office/2019/extlst" xmlns:r="http://schemas.openxmlformats.org/officeDocument/2006/relationships" xmlns:m="http://schemas.openxmlformats.org/officeDocument/2006/math" xmlns:v="urn:schemas-microsoft-com:vml" xmlns:wp14="http://schemas.microsoft.com/office/word/2010/wordprocessingDrawing" xmlns:wp="http://schemas.openxmlformats.org/drawingml/2006/wordprocessingDrawing" xmlns:w10="urn:schemas-microsoft-com:office:word" xmlns:w="http://schemas.openxmlformats.org/wordprocessingml/2006/main" xmlns:w14="http://schemas.microsoft.com/office/word/2010/wordml" xmlns:w15="http://schemas.microsoft.com/office/word/2012/wordml" xmlns:w16cex="http://schemas.microsoft.com/office/word/2018/wordml/cex" xmlns:w16cid="http://schemas.microsoft.com/office/word/2016/wordml/cid" xmlns:w16="http://schemas.microsoft.com/office/word/2018/wordml" xmlns:w16du="http://schemas.microsoft.com/office/word/2023/wordml/word16du" xmlns:w16sdtdh="http://schemas.microsoft.com/office/word/2020/wordml/sdtdatahash" xmlns:w16se="http://schemas.microsoft.com/office/word/2015/wordml/symex" xmlns:wpg="http://schemas.microsoft.com/office/word/2010/wordprocessingGroup" xmlns:wpi="http://schemas.microsoft.com/office/word/2010/wordprocessingInk" xmlns:wne="http://schemas.microsoft.com/office/word/2006/wordml" xmlns:wps="http://schemas.microsoft.com/office/word/2010/wordprocessingShape" mc:Ignorable="w14 w15 w16se w16cid w16 w16cex w16sdtdh w16du wp14">
+<w:endnotes xmlns:wpc="http://schemas.microsoft.com/office/word/2010/wordprocessingCanvas" xmlns:cx="http://schemas.microsoft.com/office/drawing/2014/chartex" xmlns:cx1="http://schemas.microsoft.com/office/drawing/2015/9/8/chartex" xmlns:cx2="http://schemas.microsoft.com/office/drawing/2015/10/21/chartex" xmlns:cx3="http://schemas.microsoft.com/office/drawing/2016/5/9/chartex" xmlns:cx4="http://schemas.microsoft.com/office/drawing/2016/5/10/chartex" xmlns:cx5="http://schemas.microsoft.com/office/drawing/2016/5/11/chartex" xmlns:cx6="http://schemas.microsoft.com/office/drawing/2016/5/12/chartex" xmlns:cx7="http://schemas.microsoft.com/office/drawing/2016/5/13/chartex" xmlns:cx8="http://schemas.microsoft.com/office/drawing/2016/5/14/chartex" xmlns:mc="http://schemas.openxmlformats.org/markup-compatibility/2006" xmlns:aink="http://schemas.microsoft.com/office/drawing/2016/ink" xmlns:am3d="http://schemas.microsoft.com/office/drawing/2017/model3d" xmlns:o="urn:schemas-microsoft-com:office:office" xmlns:oel="http://schemas.microsoft.com/office/2019/extlst" xmlns:r="http://schemas.openxmlformats.org/officeDocument/2006/relationships" xmlns:m="http://schemas.openxmlformats.org/officeDocument/2006/math" xmlns:v="urn:schemas-microsoft-com:vml" xmlns:wp14="http://schemas.microsoft.com/office/word/2010/wordprocessingDrawing" xmlns:wp="http://schemas.openxmlformats.org/drawingml/2006/wordprocessingDrawing" xmlns:w10="urn:schemas-microsoft-com:office:word" xmlns:w="http://schemas.openxmlformats.org/wordprocessingml/2006/main" xmlns:w14="http://schemas.microsoft.com/office/word/2010/wordml" xmlns:w15="http://schemas.microsoft.com/office/word/2012/wordml" xmlns:w16cex="http://schemas.microsoft.com/office/word/2018/wordml/cex" xmlns:w16cid="http://schemas.microsoft.com/office/word/2016/wordml/cid" xmlns:w16="http://schemas.microsoft.com/office/word/2018/wordml" xmlns:w16du="http://schemas.microsoft.com/office/word/2023/wordml/word16du" xmlns:w16sdtdh="http://schemas.microsoft.com/office/word/2020/wordml/sdtdatahash" xmlns:w16sdtfl="http://schemas.microsoft.com/office/word/2024/wordml/sdtformatlock" xmlns:w16se="http://schemas.microsoft.com/office/word/2015/wordml/symex" xmlns:wpg="http://schemas.microsoft.com/office/word/2010/wordprocessingGroup" xmlns:wpi="http://schemas.microsoft.com/office/word/2010/wordprocessingInk" xmlns:wne="http://schemas.microsoft.com/office/word/2006/wordml" xmlns:wps="http://schemas.microsoft.com/office/word/2010/wordprocessingShape" mc:Ignorable="w14 w15 w16se w16cid w16 w16cex w16sdtdh w16sdtfl w16du wp14">
   <w:endnote w:type="separator" w:id="-1">
     <w:p>
       <w:r>
@@ -2231,7 +2657,7 @@
 </file>
 
 <file path=word/footnotes.xml><?xml version="1.0" encoding="utf-8"?>
-<w:footnotes xmlns:wpc="http://schemas.microsoft.com/office/word/2010/wordprocessingCanvas" xmlns:cx="http://schemas.microsoft.com/office/drawing/2014/chartex" xmlns:cx1="http://schemas.microsoft.com/office/drawing/2015/9/8/chartex" xmlns:cx2="http://schemas.microsoft.com/office/drawing/2015/10/21/chartex" xmlns:cx3="http://schemas.microsoft.com/office/drawing/2016/5/9/chartex" xmlns:cx4="http://schemas.microsoft.com/office/drawing/2016/5/10/chartex" xmlns:cx5="http://schemas.microsoft.com/office/drawing/2016/5/11/chartex" xmlns:cx6="http://schemas.microsoft.com/office/drawing/2016/5/12/chartex" xmlns:cx7="http://schemas.microsoft.com/office/drawing/2016/5/13/chartex" xmlns:cx8="http://schemas.microsoft.com/office/drawing/2016/5/14/chartex" xmlns:mc="http://schemas.openxmlformats.org/markup-compatibility/2006" xmlns:aink="http://schemas.microsoft.com/office/drawing/2016/ink" xmlns:am3d="http://schemas.microsoft.com/office/drawing/2017/model3d" xmlns:o="urn:schemas-microsoft-com:office:office" xmlns:oel="http://schemas.microsoft.com/office/2019/extlst" xmlns:r="http://schemas.openxmlformats.org/officeDocument/2006/relationships" xmlns:m="http://schemas.openxmlformats.org/officeDocument/2006/math" xmlns:v="urn:schemas-microsoft-com:vml" xmlns:wp14="http://schemas.microsoft.com/office/word/2010/wordprocessingDrawing" xmlns:wp="http://schemas.openxmlformats.org/drawingml/2006/wordprocessingDrawing" xmlns:w10="urn:schemas-microsoft-com:office:word" xmlns:w="http://schemas.openxmlformats.org/wordprocessingml/2006/main" xmlns:w14="http://schemas.microsoft.com/office/word/2010/wordml" xmlns:w15="http://schemas.microsoft.com/office/word/2012/wordml" xmlns:w16cex="http://schemas.microsoft.com/office/word/2018/wordml/cex" xmlns:w16cid="http://schemas.microsoft.com/office/word/2016/wordml/cid" xmlns:w16="http://schemas.microsoft.com/office/word/2018/wordml" xmlns:w16du="http://schemas.microsoft.com/office/word/2023/wordml/word16du" xmlns:w16sdtdh="http://schemas.microsoft.com/office/word/2020/wordml/sdtdatahash" xmlns:w16se="http://schemas.microsoft.com/office/word/2015/wordml/symex" xmlns:wpg="http://schemas.microsoft.com/office/word/2010/wordprocessingGroup" xmlns:wpi="http://schemas.microsoft.com/office/word/2010/wordprocessingInk" xmlns:wne="http://schemas.microsoft.com/office/word/2006/wordml" xmlns:wps="http://schemas.microsoft.com/office/word/2010/wordprocessingShape" mc:Ignorable="w14 w15 w16se w16cid w16 w16cex w16sdtdh w16du wp14">
+<w:footnotes xmlns:wpc="http://schemas.microsoft.com/office/word/2010/wordprocessingCanvas" xmlns:cx="http://schemas.microsoft.com/office/drawing/2014/chartex" xmlns:cx1="http://schemas.microsoft.com/office/drawing/2015/9/8/chartex" xmlns:cx2="http://schemas.microsoft.com/office/drawing/2015/10/21/chartex" xmlns:cx3="http://schemas.microsoft.com/office/drawing/2016/5/9/chartex" xmlns:cx4="http://schemas.microsoft.com/office/drawing/2016/5/10/chartex" xmlns:cx5="http://schemas.microsoft.com/office/drawing/2016/5/11/chartex" xmlns:cx6="http://schemas.microsoft.com/office/drawing/2016/5/12/chartex" xmlns:cx7="http://schemas.microsoft.com/office/drawing/2016/5/13/chartex" xmlns:cx8="http://schemas.microsoft.com/office/drawing/2016/5/14/chartex" xmlns:mc="http://schemas.openxmlformats.org/markup-compatibility/2006" xmlns:aink="http://schemas.microsoft.com/office/drawing/2016/ink" xmlns:am3d="http://schemas.microsoft.com/office/drawing/2017/model3d" xmlns:o="urn:schemas-microsoft-com:office:office" xmlns:oel="http://schemas.microsoft.com/office/2019/extlst" xmlns:r="http://schemas.openxmlformats.org/officeDocument/2006/relationships" xmlns:m="http://schemas.openxmlformats.org/officeDocument/2006/math" xmlns:v="urn:schemas-microsoft-com:vml" xmlns:wp14="http://schemas.microsoft.com/office/word/2010/wordprocessingDrawing" xmlns:wp="http://schemas.openxmlformats.org/drawingml/2006/wordprocessingDrawing" xmlns:w10="urn:schemas-microsoft-com:office:word" xmlns:w="http://schemas.openxmlformats.org/wordprocessingml/2006/main" xmlns:w14="http://schemas.microsoft.com/office/word/2010/wordml" xmlns:w15="http://schemas.microsoft.com/office/word/2012/wordml" xmlns:w16cex="http://schemas.microsoft.com/office/word/2018/wordml/cex" xmlns:w16cid="http://schemas.microsoft.com/office/word/2016/wordml/cid" xmlns:w16="http://schemas.microsoft.com/office/word/2018/wordml" xmlns:w16du="http://schemas.microsoft.com/office/word/2023/wordml/word16du" xmlns:w16sdtdh="http://schemas.microsoft.com/office/word/2020/wordml/sdtdatahash" xmlns:w16sdtfl="http://schemas.microsoft.com/office/word/2024/wordml/sdtformatlock" xmlns:w16se="http://schemas.microsoft.com/office/word/2015/wordml/symex" xmlns:wpg="http://schemas.microsoft.com/office/word/2010/wordprocessingGroup" xmlns:wpi="http://schemas.microsoft.com/office/word/2010/wordprocessingInk" xmlns:wne="http://schemas.microsoft.com/office/word/2006/wordml" xmlns:wps="http://schemas.microsoft.com/office/word/2010/wordprocessingShape" mc:Ignorable="w14 w15 w16se w16cid w16 w16cex w16sdtdh w16sdtfl w16du wp14">
   <w:footnote w:type="separator" w:id="-1">
     <w:p>
       <w:r>
@@ -2252,8 +2678,337 @@
 </w:footnotes>
 </file>
 
+<file path=word/numbering.xml><?xml version="1.0" encoding="utf-8"?>
+<w:numbering xmlns:wpc="http://schemas.microsoft.com/office/word/2010/wordprocessingCanvas" xmlns:cx="http://schemas.microsoft.com/office/drawing/2014/chartex" xmlns:cx1="http://schemas.microsoft.com/office/drawing/2015/9/8/chartex" xmlns:cx2="http://schemas.microsoft.com/office/drawing/2015/10/21/chartex" xmlns:cx3="http://schemas.microsoft.com/office/drawing/2016/5/9/chartex" xmlns:cx4="http://schemas.microsoft.com/office/drawing/2016/5/10/chartex" xmlns:cx5="http://schemas.microsoft.com/office/drawing/2016/5/11/chartex" xmlns:cx6="http://schemas.microsoft.com/office/drawing/2016/5/12/chartex" xmlns:cx7="http://schemas.microsoft.com/office/drawing/2016/5/13/chartex" xmlns:cx8="http://schemas.microsoft.com/office/drawing/2016/5/14/chartex" xmlns:mc="http://schemas.openxmlformats.org/markup-compatibility/2006" xmlns:aink="http://schemas.microsoft.com/office/drawing/2016/ink" xmlns:am3d="http://schemas.microsoft.com/office/drawing/2017/model3d" xmlns:o="urn:schemas-microsoft-com:office:office" xmlns:oel="http://schemas.microsoft.com/office/2019/extlst" xmlns:r="http://schemas.openxmlformats.org/officeDocument/2006/relationships" xmlns:m="http://schemas.openxmlformats.org/officeDocument/2006/math" xmlns:v="urn:schemas-microsoft-com:vml" xmlns:wp14="http://schemas.microsoft.com/office/word/2010/wordprocessingDrawing" xmlns:wp="http://schemas.openxmlformats.org/drawingml/2006/wordprocessingDrawing" xmlns:w10="urn:schemas-microsoft-com:office:word" xmlns:w="http://schemas.openxmlformats.org/wordprocessingml/2006/main" xmlns:w14="http://schemas.microsoft.com/office/word/2010/wordml" xmlns:w15="http://schemas.microsoft.com/office/word/2012/wordml" xmlns:w16cex="http://schemas.microsoft.com/office/word/2018/wordml/cex" xmlns:w16cid="http://schemas.microsoft.com/office/word/2016/wordml/cid" xmlns:w16="http://schemas.microsoft.com/office/word/2018/wordml" xmlns:w16du="http://schemas.microsoft.com/office/word/2023/wordml/word16du" xmlns:w16sdtdh="http://schemas.microsoft.com/office/word/2020/wordml/sdtdatahash" xmlns:w16sdtfl="http://schemas.microsoft.com/office/word/2024/wordml/sdtformatlock" xmlns:w16se="http://schemas.microsoft.com/office/word/2015/wordml/symex" xmlns:wpg="http://schemas.microsoft.com/office/word/2010/wordprocessingGroup" xmlns:wpi="http://schemas.microsoft.com/office/word/2010/wordprocessingInk" xmlns:wne="http://schemas.microsoft.com/office/word/2006/wordml" xmlns:wps="http://schemas.microsoft.com/office/word/2010/wordprocessingShape" mc:Ignorable="w14 w15 w16se w16cid w16 w16cex w16sdtdh w16sdtfl w16du wp14">
+  <w:abstractNum w:abstractNumId="0" w15:restartNumberingAfterBreak="0">
+    <w:nsid w:val="26972C54"/>
+    <w:multiLevelType w:val="hybridMultilevel"/>
+    <w:tmpl w:val="7A601D28"/>
+    <w:lvl w:ilvl="0" w:tplc="04150001">
+      <w:start w:val="1"/>
+      <w:numFmt w:val="bullet"/>
+      <w:lvlText w:val=""/>
+      <w:lvlJc w:val="left"/>
+      <w:pPr>
+        <w:ind w:left="360" w:hanging="360"/>
+      </w:pPr>
+      <w:rPr>
+        <w:rFonts w:ascii="Symbol" w:hAnsi="Symbol" w:hint="default"/>
+      </w:rPr>
+    </w:lvl>
+    <w:lvl w:ilvl="1" w:tplc="04150003" w:tentative="1">
+      <w:start w:val="1"/>
+      <w:numFmt w:val="bullet"/>
+      <w:lvlText w:val="o"/>
+      <w:lvlJc w:val="left"/>
+      <w:pPr>
+        <w:ind w:left="1080" w:hanging="360"/>
+      </w:pPr>
+      <w:rPr>
+        <w:rFonts w:ascii="Courier New" w:hAnsi="Courier New" w:cs="Courier New" w:hint="default"/>
+      </w:rPr>
+    </w:lvl>
+    <w:lvl w:ilvl="2" w:tplc="04150005" w:tentative="1">
+      <w:start w:val="1"/>
+      <w:numFmt w:val="bullet"/>
+      <w:lvlText w:val=""/>
+      <w:lvlJc w:val="left"/>
+      <w:pPr>
+        <w:ind w:left="1800" w:hanging="360"/>
+      </w:pPr>
+      <w:rPr>
+        <w:rFonts w:ascii="Wingdings" w:hAnsi="Wingdings" w:hint="default"/>
+      </w:rPr>
+    </w:lvl>
+    <w:lvl w:ilvl="3" w:tplc="04150001" w:tentative="1">
+      <w:start w:val="1"/>
+      <w:numFmt w:val="bullet"/>
+      <w:lvlText w:val=""/>
+      <w:lvlJc w:val="left"/>
+      <w:pPr>
+        <w:ind w:left="2520" w:hanging="360"/>
+      </w:pPr>
+      <w:rPr>
+        <w:rFonts w:ascii="Symbol" w:hAnsi="Symbol" w:hint="default"/>
+      </w:rPr>
+    </w:lvl>
+    <w:lvl w:ilvl="4" w:tplc="04150003" w:tentative="1">
+      <w:start w:val="1"/>
+      <w:numFmt w:val="bullet"/>
+      <w:lvlText w:val="o"/>
+      <w:lvlJc w:val="left"/>
+      <w:pPr>
+        <w:ind w:left="3240" w:hanging="360"/>
+      </w:pPr>
+      <w:rPr>
+        <w:rFonts w:ascii="Courier New" w:hAnsi="Courier New" w:cs="Courier New" w:hint="default"/>
+      </w:rPr>
+    </w:lvl>
+    <w:lvl w:ilvl="5" w:tplc="04150005" w:tentative="1">
+      <w:start w:val="1"/>
+      <w:numFmt w:val="bullet"/>
+      <w:lvlText w:val=""/>
+      <w:lvlJc w:val="left"/>
+      <w:pPr>
+        <w:ind w:left="3960" w:hanging="360"/>
+      </w:pPr>
+      <w:rPr>
+        <w:rFonts w:ascii="Wingdings" w:hAnsi="Wingdings" w:hint="default"/>
+      </w:rPr>
+    </w:lvl>
+    <w:lvl w:ilvl="6" w:tplc="04150001" w:tentative="1">
+      <w:start w:val="1"/>
+      <w:numFmt w:val="bullet"/>
+      <w:lvlText w:val=""/>
+      <w:lvlJc w:val="left"/>
+      <w:pPr>
+        <w:ind w:left="4680" w:hanging="360"/>
+      </w:pPr>
+      <w:rPr>
+        <w:rFonts w:ascii="Symbol" w:hAnsi="Symbol" w:hint="default"/>
+      </w:rPr>
+    </w:lvl>
+    <w:lvl w:ilvl="7" w:tplc="04150003" w:tentative="1">
+      <w:start w:val="1"/>
+      <w:numFmt w:val="bullet"/>
+      <w:lvlText w:val="o"/>
+      <w:lvlJc w:val="left"/>
+      <w:pPr>
+        <w:ind w:left="5400" w:hanging="360"/>
+      </w:pPr>
+      <w:rPr>
+        <w:rFonts w:ascii="Courier New" w:hAnsi="Courier New" w:cs="Courier New" w:hint="default"/>
+      </w:rPr>
+    </w:lvl>
+    <w:lvl w:ilvl="8" w:tplc="04150005" w:tentative="1">
+      <w:start w:val="1"/>
+      <w:numFmt w:val="bullet"/>
+      <w:lvlText w:val=""/>
+      <w:lvlJc w:val="left"/>
+      <w:pPr>
+        <w:ind w:left="6120" w:hanging="360"/>
+      </w:pPr>
+      <w:rPr>
+        <w:rFonts w:ascii="Wingdings" w:hAnsi="Wingdings" w:hint="default"/>
+      </w:rPr>
+    </w:lvl>
+  </w:abstractNum>
+  <w:abstractNum w:abstractNumId="1" w15:restartNumberingAfterBreak="0">
+    <w:nsid w:val="5EDD1491"/>
+    <w:multiLevelType w:val="hybridMultilevel"/>
+    <w:tmpl w:val="9AD0AF48"/>
+    <w:lvl w:ilvl="0" w:tplc="0415000F">
+      <w:start w:val="1"/>
+      <w:numFmt w:val="decimal"/>
+      <w:lvlText w:val="%1."/>
+      <w:lvlJc w:val="left"/>
+      <w:pPr>
+        <w:ind w:left="360" w:hanging="360"/>
+      </w:pPr>
+      <w:rPr>
+        <w:rFonts w:hint="default"/>
+      </w:rPr>
+    </w:lvl>
+    <w:lvl w:ilvl="1" w:tplc="FFFFFFFF" w:tentative="1">
+      <w:start w:val="1"/>
+      <w:numFmt w:val="bullet"/>
+      <w:lvlText w:val="o"/>
+      <w:lvlJc w:val="left"/>
+      <w:pPr>
+        <w:ind w:left="1080" w:hanging="360"/>
+      </w:pPr>
+      <w:rPr>
+        <w:rFonts w:ascii="Courier New" w:hAnsi="Courier New" w:cs="Courier New" w:hint="default"/>
+      </w:rPr>
+    </w:lvl>
+    <w:lvl w:ilvl="2" w:tplc="FFFFFFFF" w:tentative="1">
+      <w:start w:val="1"/>
+      <w:numFmt w:val="bullet"/>
+      <w:lvlText w:val=""/>
+      <w:lvlJc w:val="left"/>
+      <w:pPr>
+        <w:ind w:left="1800" w:hanging="360"/>
+      </w:pPr>
+      <w:rPr>
+        <w:rFonts w:ascii="Wingdings" w:hAnsi="Wingdings" w:hint="default"/>
+      </w:rPr>
+    </w:lvl>
+    <w:lvl w:ilvl="3" w:tplc="FFFFFFFF" w:tentative="1">
+      <w:start w:val="1"/>
+      <w:numFmt w:val="bullet"/>
+      <w:lvlText w:val=""/>
+      <w:lvlJc w:val="left"/>
+      <w:pPr>
+        <w:ind w:left="2520" w:hanging="360"/>
+      </w:pPr>
+      <w:rPr>
+        <w:rFonts w:ascii="Symbol" w:hAnsi="Symbol" w:hint="default"/>
+      </w:rPr>
+    </w:lvl>
+    <w:lvl w:ilvl="4" w:tplc="FFFFFFFF" w:tentative="1">
+      <w:start w:val="1"/>
+      <w:numFmt w:val="bullet"/>
+      <w:lvlText w:val="o"/>
+      <w:lvlJc w:val="left"/>
+      <w:pPr>
+        <w:ind w:left="3240" w:hanging="360"/>
+      </w:pPr>
+      <w:rPr>
+        <w:rFonts w:ascii="Courier New" w:hAnsi="Courier New" w:cs="Courier New" w:hint="default"/>
+      </w:rPr>
+    </w:lvl>
+    <w:lvl w:ilvl="5" w:tplc="FFFFFFFF" w:tentative="1">
+      <w:start w:val="1"/>
+      <w:numFmt w:val="bullet"/>
+      <w:lvlText w:val=""/>
+      <w:lvlJc w:val="left"/>
+      <w:pPr>
+        <w:ind w:left="3960" w:hanging="360"/>
+      </w:pPr>
+      <w:rPr>
+        <w:rFonts w:ascii="Wingdings" w:hAnsi="Wingdings" w:hint="default"/>
+      </w:rPr>
+    </w:lvl>
+    <w:lvl w:ilvl="6" w:tplc="FFFFFFFF" w:tentative="1">
+      <w:start w:val="1"/>
+      <w:numFmt w:val="bullet"/>
+      <w:lvlText w:val=""/>
+      <w:lvlJc w:val="left"/>
+      <w:pPr>
+        <w:ind w:left="4680" w:hanging="360"/>
+      </w:pPr>
+      <w:rPr>
+        <w:rFonts w:ascii="Symbol" w:hAnsi="Symbol" w:hint="default"/>
+      </w:rPr>
+    </w:lvl>
+    <w:lvl w:ilvl="7" w:tplc="FFFFFFFF" w:tentative="1">
+      <w:start w:val="1"/>
+      <w:numFmt w:val="bullet"/>
+      <w:lvlText w:val="o"/>
+      <w:lvlJc w:val="left"/>
+      <w:pPr>
+        <w:ind w:left="5400" w:hanging="360"/>
+      </w:pPr>
+      <w:rPr>
+        <w:rFonts w:ascii="Courier New" w:hAnsi="Courier New" w:cs="Courier New" w:hint="default"/>
+      </w:rPr>
+    </w:lvl>
+    <w:lvl w:ilvl="8" w:tplc="FFFFFFFF" w:tentative="1">
+      <w:start w:val="1"/>
+      <w:numFmt w:val="bullet"/>
+      <w:lvlText w:val=""/>
+      <w:lvlJc w:val="left"/>
+      <w:pPr>
+        <w:ind w:left="6120" w:hanging="360"/>
+      </w:pPr>
+      <w:rPr>
+        <w:rFonts w:ascii="Wingdings" w:hAnsi="Wingdings" w:hint="default"/>
+      </w:rPr>
+    </w:lvl>
+  </w:abstractNum>
+  <w:abstractNum w:abstractNumId="2" w15:restartNumberingAfterBreak="0">
+    <w:nsid w:val="60375855"/>
+    <w:multiLevelType w:val="hybridMultilevel"/>
+    <w:tmpl w:val="36B63AD0"/>
+    <w:lvl w:ilvl="0" w:tplc="0415000F">
+      <w:start w:val="1"/>
+      <w:numFmt w:val="decimal"/>
+      <w:lvlText w:val="%1."/>
+      <w:lvlJc w:val="left"/>
+      <w:pPr>
+        <w:ind w:left="720" w:hanging="360"/>
+      </w:pPr>
+      <w:rPr>
+        <w:rFonts w:hint="default"/>
+      </w:rPr>
+    </w:lvl>
+    <w:lvl w:ilvl="1" w:tplc="04150019" w:tentative="1">
+      <w:start w:val="1"/>
+      <w:numFmt w:val="lowerLetter"/>
+      <w:lvlText w:val="%2."/>
+      <w:lvlJc w:val="left"/>
+      <w:pPr>
+        <w:ind w:left="1440" w:hanging="360"/>
+      </w:pPr>
+    </w:lvl>
+    <w:lvl w:ilvl="2" w:tplc="0415001B" w:tentative="1">
+      <w:start w:val="1"/>
+      <w:numFmt w:val="lowerRoman"/>
+      <w:lvlText w:val="%3."/>
+      <w:lvlJc w:val="right"/>
+      <w:pPr>
+        <w:ind w:left="2160" w:hanging="180"/>
+      </w:pPr>
+    </w:lvl>
+    <w:lvl w:ilvl="3" w:tplc="0415000F" w:tentative="1">
+      <w:start w:val="1"/>
+      <w:numFmt w:val="decimal"/>
+      <w:lvlText w:val="%4."/>
+      <w:lvlJc w:val="left"/>
+      <w:pPr>
+        <w:ind w:left="2880" w:hanging="360"/>
+      </w:pPr>
+    </w:lvl>
+    <w:lvl w:ilvl="4" w:tplc="04150019" w:tentative="1">
+      <w:start w:val="1"/>
+      <w:numFmt w:val="lowerLetter"/>
+      <w:lvlText w:val="%5."/>
+      <w:lvlJc w:val="left"/>
+      <w:pPr>
+        <w:ind w:left="3600" w:hanging="360"/>
+      </w:pPr>
+    </w:lvl>
+    <w:lvl w:ilvl="5" w:tplc="0415001B" w:tentative="1">
+      <w:start w:val="1"/>
+      <w:numFmt w:val="lowerRoman"/>
+      <w:lvlText w:val="%6."/>
+      <w:lvlJc w:val="right"/>
+      <w:pPr>
+        <w:ind w:left="4320" w:hanging="180"/>
+      </w:pPr>
+    </w:lvl>
+    <w:lvl w:ilvl="6" w:tplc="0415000F" w:tentative="1">
+      <w:start w:val="1"/>
+      <w:numFmt w:val="decimal"/>
+      <w:lvlText w:val="%7."/>
+      <w:lvlJc w:val="left"/>
+      <w:pPr>
+        <w:ind w:left="5040" w:hanging="360"/>
+      </w:pPr>
+    </w:lvl>
+    <w:lvl w:ilvl="7" w:tplc="04150019" w:tentative="1">
+      <w:start w:val="1"/>
+      <w:numFmt w:val="lowerLetter"/>
+      <w:lvlText w:val="%8."/>
+      <w:lvlJc w:val="left"/>
+      <w:pPr>
+        <w:ind w:left="5760" w:hanging="360"/>
+      </w:pPr>
+    </w:lvl>
+    <w:lvl w:ilvl="8" w:tplc="0415001B" w:tentative="1">
+      <w:start w:val="1"/>
+      <w:numFmt w:val="lowerRoman"/>
+      <w:lvlText w:val="%9."/>
+      <w:lvlJc w:val="right"/>
+      <w:pPr>
+        <w:ind w:left="6480" w:hanging="180"/>
+      </w:pPr>
+    </w:lvl>
+  </w:abstractNum>
+  <w:num w:numId="1" w16cid:durableId="120390176">
+    <w:abstractNumId w:val="0"/>
+  </w:num>
+  <w:num w:numId="2" w16cid:durableId="567572815">
+    <w:abstractNumId w:val="2"/>
+  </w:num>
+  <w:num w:numId="3" w16cid:durableId="851577664">
+    <w:abstractNumId w:val="1"/>
+  </w:num>
+</w:numbering>
+</file>
+
 <file path=word/styles.xml><?xml version="1.0" encoding="utf-8"?>
-<w:styles xmlns:mc="http://schemas.openxmlformats.org/markup-compatibility/2006" xmlns:r="http://schemas.openxmlformats.org/officeDocument/2006/relationships" xmlns:w="http://schemas.openxmlformats.org/wordprocessingml/2006/main" xmlns:w14="http://schemas.microsoft.com/office/word/2010/wordml" xmlns:w15="http://schemas.microsoft.com/office/word/2012/wordml" xmlns:w16cex="http://schemas.microsoft.com/office/word/2018/wordml/cex" xmlns:w16cid="http://schemas.microsoft.com/office/word/2016/wordml/cid" xmlns:w16="http://schemas.microsoft.com/office/word/2018/wordml" xmlns:w16du="http://schemas.microsoft.com/office/word/2023/wordml/word16du" xmlns:w16sdtdh="http://schemas.microsoft.com/office/word/2020/wordml/sdtdatahash" xmlns:w16se="http://schemas.microsoft.com/office/word/2015/wordml/symex" mc:Ignorable="w14 w15 w16se w16cid w16 w16cex w16sdtdh w16du">
+<w:styles xmlns:mc="http://schemas.openxmlformats.org/markup-compatibility/2006" xmlns:r="http://schemas.openxmlformats.org/officeDocument/2006/relationships" xmlns:w="http://schemas.openxmlformats.org/wordprocessingml/2006/main" xmlns:w14="http://schemas.microsoft.com/office/word/2010/wordml" xmlns:w15="http://schemas.microsoft.com/office/word/2012/wordml" xmlns:w16cex="http://schemas.microsoft.com/office/word/2018/wordml/cex" xmlns:w16cid="http://schemas.microsoft.com/office/word/2016/wordml/cid" xmlns:w16="http://schemas.microsoft.com/office/word/2018/wordml" xmlns:w16du="http://schemas.microsoft.com/office/word/2023/wordml/word16du" xmlns:w16sdtdh="http://schemas.microsoft.com/office/word/2020/wordml/sdtdatahash" xmlns:w16sdtfl="http://schemas.microsoft.com/office/word/2024/wordml/sdtformatlock" xmlns:w16se="http://schemas.microsoft.com/office/word/2015/wordml/symex" mc:Ignorable="w14 w15 w16se w16cid w16 w16cex w16sdtdh w16sdtfl w16du">
   <w:docDefaults>
     <w:rPrDefault>
       <w:rPr>
@@ -2654,6 +3409,9 @@
   <w:style w:type="paragraph" w:default="1" w:styleId="Normalny">
     <w:name w:val="Normal"/>
     <w:qFormat/>
+    <w:rPr>
+      <w:lang w:val="pl-PL"/>
+    </w:rPr>
   </w:style>
   <w:style w:type="character" w:default="1" w:styleId="Domylnaczcionkaakapitu">
     <w:name w:val="Default Paragraph Font"/>
@@ -2684,9 +3442,6 @@
   </w:style>
   <w:style w:type="paragraph" w:customStyle="1" w:styleId="Standard">
     <w:name w:val="Standard"/>
-    <w:rPr>
-      <w:lang/>
-    </w:rPr>
   </w:style>
   <w:style w:type="paragraph" w:customStyle="1" w:styleId="Heading">
     <w:name w:val="Heading"/>

</xml_diff>